<commit_message>
Hoan thanh tuan 2
</commit_message>
<xml_diff>
--- a/Exercise/N07_2_ApplicationDevelopment_QAs.docx
+++ b/Exercise/N07_2_ApplicationDevelopment_QAs.docx
@@ -339,6 +339,7 @@
       <w:pPr>
         <w:pStyle w:val="9"/>
         <w:numPr>
+          <w:ilvl w:val="0"/>
           <w:numId w:val="0"/>
         </w:numPr>
         <w:spacing w:after="120" w:line="240" w:lineRule="auto"/>
@@ -371,13 +372,14 @@
           <w:szCs w:val="26"/>
           <w:lang w:val="vi-VN"/>
         </w:rPr>
-        <w:t>Hiện nay, nhu cầu đi tàu đã tăng cao đáng kể do nhiều yếu tố tích cực. Trong bối cảnh đô thị phát triển và gặp khó khăn với vấn đề kẹt xe và ô nhiễm môi trường, tàu hỏa trở thành một lựa chọn thuận tiện và bền vững cho việc di chuyển. Người dân ngày càng đánh giá cao tính an toàn và hiệu suất của hệ thống tàu, cũng như sự thoải mái trong việc tránh được những thách thức giao thông hàng ngày. Ngoài ra, sự tiện lợi của việc đặt vé trực tuyến và dịch vụ chăm sóc khách hàng tốt từ các ứng dụng đặt vé tàu cũng đóng vai trò quan trọng trong việc kích thích nhu cầu sử dụng tàu. Công ty Đường sắt Aplus quản lý việc bán vé phục vụ nhanh chóng cho hàng ngàn hành khách từ Nam ra Bắc. Để phục vụ cho hành khách đặt vé được diễn ra nhanh chóng, Công ty Aplus cần tin học hóa việc quản lý vé và quản lý thông tin hành khách, quản lý nhân viên, đặt-trả vé và thống kê các thồng tin cần thiết. Thực trạng quản lý thông tin tại Công ty Aplus sử dụng một số thông tin như sau:</w:t>
+        <w:t>Hiện nay, nhu cầu đi tàu đã tăng cao đáng kể do nhiều yếu tố tích cực. Trong bối cảnh đô thị phát triển và gặp khó khăn với vấn đề kẹt xe và ô nhiễm môi trường, tàu hỏa trở thành một lựa chọn thuận tiện và bền vững cho việc di chuyển. Người dân ngày càng đánh giá cao tính an toàn và hiệu suất của hệ thống tàu, cũng như sự thoải mái trong việc tránh được những thách thức giao thông hàng ngày. Ngoài ra, sự tiện lợi của việc đặt vé trực tuyến và dịch vụ chăm sóc khách hàng tốt từ các ứng dụng đặt vé tàu cũng đóng vai trò quan trọng trong việc kích thích nhu cầu sử dụng tàu. Công ty Đường sắt Aplus quản lý việc bán vé phục vụ nhanh chóng cho hàng ngàn hành khách từ Nam ra Bắc. Để phục vụ cho hành khách đặt vé được diễn ra nhanh chóng, Công ty Aplus cần tin học hóa việc quản lý vé và quản lý thông tin hành khách, quản lý nhân viên, đặt-trả vé và thống kê các thồng tin cần thiết.</w:t>
       </w:r>
     </w:p>
     <w:p>
       <w:pPr>
         <w:pStyle w:val="9"/>
         <w:numPr>
+          <w:ilvl w:val="0"/>
           <w:numId w:val="0"/>
         </w:numPr>
         <w:spacing w:after="120" w:line="240" w:lineRule="auto"/>
@@ -391,8 +393,321 @@
           <w:lang w:val="vi-VN"/>
         </w:rPr>
       </w:pPr>
-      <w:bookmarkStart w:id="0" w:name="_GoBack"/>
-      <w:bookmarkEnd w:id="0"/>
+      <w:r>
+        <w:rPr>
+          <w:rFonts w:hint="default" w:ascii="Times New Roman" w:hAnsi="Times New Roman"/>
+          <w:b w:val="0"/>
+          <w:bCs/>
+          <w:sz w:val="26"/>
+          <w:szCs w:val="26"/>
+          <w:lang w:val="vi-VN"/>
+        </w:rPr>
+        <w:tab/>
+      </w:r>
+      <w:r>
+        <w:rPr>
+          <w:rFonts w:hint="default" w:ascii="Times New Roman" w:hAnsi="Times New Roman"/>
+          <w:b w:val="0"/>
+          <w:bCs/>
+          <w:sz w:val="26"/>
+          <w:szCs w:val="26"/>
+          <w:lang w:val="vi-VN"/>
+        </w:rPr>
+        <w:t>Khi hành khách đến nhà ga hoặc đặt qua số điện thoại của công ty, hành khách cần phải khai báo đầy đủ thông tin theo yêu cầu cho Bộ phận bán vé (hành khách chỉ được đặt tối đa 4 vé). Bộ phận này sẽ kiểm tra và ghi nhận thông tin từ hành khách. Tùy vào nhu cầu của hành khách mà bộ phận bán vé sẽ cấp cho hành khách vé tàu phù hợp cho chuyến hành trình.</w:t>
+      </w:r>
+    </w:p>
+    <w:p>
+      <w:pPr>
+        <w:pStyle w:val="9"/>
+        <w:numPr>
+          <w:ilvl w:val="0"/>
+          <w:numId w:val="0"/>
+        </w:numPr>
+        <w:spacing w:after="120" w:line="240" w:lineRule="auto"/>
+        <w:jc w:val="both"/>
+        <w:rPr>
+          <w:rFonts w:hint="default" w:ascii="Times New Roman" w:hAnsi="Times New Roman"/>
+          <w:b w:val="0"/>
+          <w:bCs/>
+          <w:sz w:val="26"/>
+          <w:szCs w:val="26"/>
+          <w:lang w:val="vi-VN"/>
+        </w:rPr>
+      </w:pPr>
+      <w:r>
+        <w:rPr>
+          <w:rFonts w:hint="default" w:ascii="Times New Roman" w:hAnsi="Times New Roman"/>
+          <w:b w:val="0"/>
+          <w:bCs/>
+          <w:sz w:val="26"/>
+          <w:szCs w:val="26"/>
+          <w:lang w:val="vi-VN"/>
+        </w:rPr>
+        <w:tab/>
+      </w:r>
+      <w:r>
+        <w:rPr>
+          <w:rFonts w:hint="default" w:ascii="Times New Roman" w:hAnsi="Times New Roman"/>
+          <w:b w:val="0"/>
+          <w:bCs/>
+          <w:sz w:val="26"/>
+          <w:szCs w:val="26"/>
+          <w:lang w:val="vi-VN"/>
+        </w:rPr>
+        <w:t>Nhân viên bán vé quản lý toàn bộ thông tin của hành khách: Tên, tuổi, CMND/CCCD, số điện thoại, email,...Khi hành khách đến quầy nhận vé, nhân viên tiến hành kiểm tra thông tin và cung cấp vé cho hành khách.</w:t>
+      </w:r>
+    </w:p>
+    <w:p>
+      <w:pPr>
+        <w:pStyle w:val="9"/>
+        <w:numPr>
+          <w:ilvl w:val="0"/>
+          <w:numId w:val="0"/>
+        </w:numPr>
+        <w:spacing w:after="120" w:line="240" w:lineRule="auto"/>
+        <w:jc w:val="both"/>
+        <w:rPr>
+          <w:rFonts w:hint="default" w:ascii="Times New Roman" w:hAnsi="Times New Roman"/>
+          <w:b w:val="0"/>
+          <w:bCs/>
+          <w:sz w:val="26"/>
+          <w:szCs w:val="26"/>
+          <w:lang w:val="vi-VN"/>
+        </w:rPr>
+      </w:pPr>
+      <w:r>
+        <w:rPr>
+          <w:rFonts w:hint="default" w:ascii="Times New Roman" w:hAnsi="Times New Roman"/>
+          <w:b w:val="0"/>
+          <w:bCs/>
+          <w:sz w:val="26"/>
+          <w:szCs w:val="26"/>
+          <w:lang w:val="vi-VN"/>
+        </w:rPr>
+        <w:tab/>
+      </w:r>
+      <w:r>
+        <w:rPr>
+          <w:rFonts w:hint="default" w:ascii="Times New Roman" w:hAnsi="Times New Roman"/>
+          <w:b w:val="0"/>
+          <w:bCs/>
+          <w:sz w:val="26"/>
+          <w:szCs w:val="26"/>
+          <w:lang w:val="vi-VN"/>
+        </w:rPr>
+        <w:t xml:space="preserve">Khách hàng khi muốn trả - đổi vé phải mang theo vé cũ và xuất trình CMND/CCCD cho nhân viên bán vé. </w:t>
+      </w:r>
+    </w:p>
+    <w:p>
+      <w:pPr>
+        <w:pStyle w:val="9"/>
+        <w:numPr>
+          <w:ilvl w:val="0"/>
+          <w:numId w:val="0"/>
+        </w:numPr>
+        <w:spacing w:after="120" w:line="240" w:lineRule="auto"/>
+        <w:jc w:val="both"/>
+        <w:rPr>
+          <w:rFonts w:hint="default" w:ascii="Times New Roman" w:hAnsi="Times New Roman"/>
+          <w:b w:val="0"/>
+          <w:bCs/>
+          <w:sz w:val="26"/>
+          <w:szCs w:val="26"/>
+          <w:lang w:val="vi-VN"/>
+        </w:rPr>
+      </w:pPr>
+      <w:r>
+        <w:rPr>
+          <w:rFonts w:hint="default" w:ascii="Times New Roman" w:hAnsi="Times New Roman"/>
+          <w:b w:val="0"/>
+          <w:bCs/>
+          <w:sz w:val="26"/>
+          <w:szCs w:val="26"/>
+          <w:lang w:val="vi-VN"/>
+        </w:rPr>
+        <w:tab/>
+      </w:r>
+      <w:r>
+        <w:rPr>
+          <w:rFonts w:hint="default" w:ascii="Times New Roman" w:hAnsi="Times New Roman"/>
+          <w:b w:val="0"/>
+          <w:bCs/>
+          <w:sz w:val="26"/>
+          <w:szCs w:val="26"/>
+          <w:lang w:val="vi-VN"/>
+        </w:rPr>
+        <w:t>Nhân viên bán vé quản lý lịch trình chuyến tàu cập nhật, sửa đổi chuyến tàu.</w:t>
+      </w:r>
+    </w:p>
+    <w:p>
+      <w:pPr>
+        <w:pStyle w:val="9"/>
+        <w:numPr>
+          <w:ilvl w:val="0"/>
+          <w:numId w:val="0"/>
+        </w:numPr>
+        <w:spacing w:after="120" w:line="240" w:lineRule="auto"/>
+        <w:jc w:val="both"/>
+        <w:rPr>
+          <w:rFonts w:hint="default" w:ascii="Times New Roman" w:hAnsi="Times New Roman"/>
+          <w:b w:val="0"/>
+          <w:bCs/>
+          <w:sz w:val="26"/>
+          <w:szCs w:val="26"/>
+          <w:lang w:val="vi-VN"/>
+        </w:rPr>
+      </w:pPr>
+      <w:r>
+        <w:rPr>
+          <w:rFonts w:hint="default" w:ascii="Times New Roman" w:hAnsi="Times New Roman"/>
+          <w:b w:val="0"/>
+          <w:bCs/>
+          <w:sz w:val="26"/>
+          <w:szCs w:val="26"/>
+          <w:lang w:val="vi-VN"/>
+        </w:rPr>
+        <w:tab/>
+      </w:r>
+      <w:r>
+        <w:rPr>
+          <w:rFonts w:hint="default" w:ascii="Times New Roman" w:hAnsi="Times New Roman"/>
+          <w:b w:val="0"/>
+          <w:bCs/>
+          <w:sz w:val="26"/>
+          <w:szCs w:val="26"/>
+          <w:lang w:val="vi-VN"/>
+        </w:rPr>
+        <w:t>Nhân viên tiến hành tổng kết doanh thu sau mỗi tháng.</w:t>
+      </w:r>
+    </w:p>
+    <w:p>
+      <w:pPr>
+        <w:pStyle w:val="9"/>
+        <w:numPr>
+          <w:ilvl w:val="0"/>
+          <w:numId w:val="0"/>
+        </w:numPr>
+        <w:spacing w:after="120" w:line="240" w:lineRule="auto"/>
+        <w:jc w:val="both"/>
+        <w:rPr>
+          <w:rFonts w:hint="default" w:ascii="Times New Roman" w:hAnsi="Times New Roman"/>
+          <w:b w:val="0"/>
+          <w:bCs/>
+          <w:sz w:val="26"/>
+          <w:szCs w:val="26"/>
+          <w:lang w:val="vi-VN"/>
+        </w:rPr>
+      </w:pPr>
+    </w:p>
+    <w:p>
+      <w:pPr>
+        <w:pStyle w:val="9"/>
+        <w:numPr>
+          <w:ilvl w:val="0"/>
+          <w:numId w:val="0"/>
+        </w:numPr>
+        <w:spacing w:after="120" w:line="240" w:lineRule="auto"/>
+        <w:jc w:val="center"/>
+      </w:pPr>
+      <w:r>
+        <w:drawing>
+          <wp:inline distT="0" distB="0" distL="114300" distR="114300">
+            <wp:extent cx="4323080" cy="3792855"/>
+            <wp:effectExtent l="0" t="0" r="5080" b="1905"/>
+            <wp:docPr id="3" name="Picture 1"/>
+            <wp:cNvGraphicFramePr>
+              <a:graphicFrameLocks xmlns:a="http://schemas.openxmlformats.org/drawingml/2006/main" noChangeAspect="1"/>
+            </wp:cNvGraphicFramePr>
+            <a:graphic xmlns:a="http://schemas.openxmlformats.org/drawingml/2006/main">
+              <a:graphicData uri="http://schemas.openxmlformats.org/drawingml/2006/picture">
+                <pic:pic xmlns:pic="http://schemas.openxmlformats.org/drawingml/2006/picture">
+                  <pic:nvPicPr>
+                    <pic:cNvPr id="3" name="Picture 1"/>
+                    <pic:cNvPicPr>
+                      <a:picLocks noChangeAspect="1"/>
+                    </pic:cNvPicPr>
+                  </pic:nvPicPr>
+                  <pic:blipFill>
+                    <a:blip r:embed="rId12"/>
+                    <a:stretch>
+                      <a:fillRect/>
+                    </a:stretch>
+                  </pic:blipFill>
+                  <pic:spPr>
+                    <a:xfrm>
+                      <a:off x="0" y="0"/>
+                      <a:ext cx="4323080" cy="3792855"/>
+                    </a:xfrm>
+                    <a:prstGeom prst="rect">
+                      <a:avLst/>
+                    </a:prstGeom>
+                    <a:noFill/>
+                    <a:ln>
+                      <a:noFill/>
+                    </a:ln>
+                  </pic:spPr>
+                </pic:pic>
+              </a:graphicData>
+            </a:graphic>
+          </wp:inline>
+        </w:drawing>
+      </w:r>
+    </w:p>
+    <w:p>
+      <w:pPr>
+        <w:pStyle w:val="9"/>
+        <w:numPr>
+          <w:ilvl w:val="0"/>
+          <w:numId w:val="0"/>
+        </w:numPr>
+        <w:spacing w:after="120" w:line="240" w:lineRule="auto"/>
+        <w:jc w:val="center"/>
+        <w:rPr>
+          <w:rFonts w:hint="default"/>
+          <w:sz w:val="26"/>
+          <w:szCs w:val="26"/>
+          <w:lang w:val="vi-VN"/>
+        </w:rPr>
+      </w:pPr>
+      <w:r>
+        <w:rPr>
+          <w:rFonts w:hint="default" w:ascii="Times New Roman" w:hAnsi="Times New Roman" w:cs="Times New Roman"/>
+          <w:sz w:val="26"/>
+          <w:szCs w:val="26"/>
+          <w:lang w:val="vi-VN"/>
+        </w:rPr>
+        <w:t xml:space="preserve">Nguồn: </w:t>
+      </w:r>
+      <w:r>
+        <w:rPr>
+          <w:rFonts w:hint="default" w:ascii="Times New Roman" w:hAnsi="Times New Roman" w:cs="Times New Roman"/>
+          <w:i/>
+          <w:iCs/>
+          <w:sz w:val="26"/>
+          <w:szCs w:val="26"/>
+          <w:lang w:val="vi-VN"/>
+        </w:rPr>
+        <w:t>Ảnh mạng</w:t>
+      </w:r>
+    </w:p>
+    <w:p>
+      <w:pPr>
+        <w:pStyle w:val="9"/>
+        <w:numPr>
+          <w:ilvl w:val="0"/>
+          <w:numId w:val="0"/>
+        </w:numPr>
+        <w:spacing w:after="120" w:line="240" w:lineRule="auto"/>
+        <w:jc w:val="both"/>
+        <w:rPr>
+          <w:rFonts w:hint="default" w:ascii="Times New Roman" w:hAnsi="Times New Roman"/>
+          <w:b w:val="0"/>
+          <w:bCs/>
+          <w:sz w:val="26"/>
+          <w:szCs w:val="26"/>
+          <w:lang w:val="vi-VN"/>
+        </w:rPr>
+      </w:pPr>
     </w:p>
     <w:p>
       <w:pPr>
@@ -423,24 +738,709 @@
     <w:p>
       <w:pPr>
         <w:pStyle w:val="9"/>
-        <w:spacing w:after="120" w:line="240" w:lineRule="auto"/>
-        <w:ind w:left="1080"/>
-        <w:jc w:val="both"/>
-        <w:rPr>
-          <w:rFonts w:ascii="Times New Roman" w:hAnsi="Times New Roman" w:cs="Times New Roman"/>
+        <w:numPr>
+          <w:ilvl w:val="0"/>
+          <w:numId w:val="0"/>
+        </w:numPr>
+        <w:spacing w:after="120" w:line="240" w:lineRule="auto"/>
+        <w:ind w:left="360" w:leftChars="0"/>
+        <w:jc w:val="both"/>
+        <w:rPr>
+          <w:rFonts w:hint="default" w:ascii="Times New Roman" w:hAnsi="Times New Roman"/>
+          <w:b w:val="0"/>
+          <w:bCs/>
+          <w:sz w:val="26"/>
+          <w:szCs w:val="26"/>
+          <w:lang w:val="vi-VN"/>
+        </w:rPr>
+      </w:pPr>
+      <w:r>
+        <w:rPr>
+          <w:rFonts w:hint="default" w:ascii="Times New Roman" w:hAnsi="Times New Roman" w:cs="Times New Roman"/>
           <w:b/>
           <w:sz w:val="26"/>
           <w:szCs w:val="26"/>
-        </w:rPr>
-      </w:pPr>
-      <w:r>
+          <w:lang w:val="vi-VN"/>
+        </w:rPr>
+        <w:tab/>
+      </w:r>
+      <w:r>
+        <w:rPr>
+          <w:rFonts w:hint="default" w:ascii="Times New Roman" w:hAnsi="Times New Roman"/>
+          <w:b w:val="0"/>
+          <w:bCs/>
+          <w:sz w:val="26"/>
+          <w:szCs w:val="26"/>
+          <w:lang w:val="vi-VN"/>
+        </w:rPr>
+        <w:t>Bước 1: Nhân viên đăng nhập vào hệ thống.</w:t>
+      </w:r>
+    </w:p>
+    <w:p>
+      <w:pPr>
+        <w:pStyle w:val="9"/>
+        <w:numPr>
+          <w:ilvl w:val="0"/>
+          <w:numId w:val="0"/>
+        </w:numPr>
+        <w:spacing w:after="120" w:line="240" w:lineRule="auto"/>
+        <w:ind w:firstLine="720" w:firstLineChars="0"/>
+        <w:jc w:val="both"/>
+        <w:rPr>
+          <w:rFonts w:hint="default" w:ascii="Times New Roman" w:hAnsi="Times New Roman"/>
+          <w:b w:val="0"/>
+          <w:bCs/>
+          <w:sz w:val="26"/>
+          <w:szCs w:val="26"/>
+          <w:lang w:val="vi-VN"/>
+        </w:rPr>
+      </w:pPr>
+      <w:r>
+        <w:rPr>
+          <w:rFonts w:hint="default" w:ascii="Times New Roman" w:hAnsi="Times New Roman"/>
+          <w:b w:val="0"/>
+          <w:bCs/>
+          <w:sz w:val="26"/>
+          <w:szCs w:val="26"/>
+          <w:lang w:val="vi-VN"/>
+        </w:rPr>
+        <w:t>Bước 2: Khách hàng đến đặt vé.</w:t>
+      </w:r>
+    </w:p>
+    <w:p>
+      <w:pPr>
+        <w:pStyle w:val="9"/>
+        <w:numPr>
+          <w:ilvl w:val="0"/>
+          <w:numId w:val="0"/>
+        </w:numPr>
+        <w:spacing w:after="120" w:line="240" w:lineRule="auto"/>
+        <w:ind w:firstLine="720" w:firstLineChars="0"/>
+        <w:jc w:val="both"/>
+        <w:rPr>
+          <w:rFonts w:hint="default" w:ascii="Times New Roman" w:hAnsi="Times New Roman"/>
+          <w:b w:val="0"/>
+          <w:bCs/>
+          <w:sz w:val="26"/>
+          <w:szCs w:val="26"/>
+          <w:lang w:val="vi-VN"/>
+        </w:rPr>
+      </w:pPr>
+      <w:r>
+        <w:rPr>
+          <w:rFonts w:hint="default" w:ascii="Times New Roman" w:hAnsi="Times New Roman"/>
+          <w:b w:val="0"/>
+          <w:bCs/>
+          <w:sz w:val="26"/>
+          <w:szCs w:val="26"/>
+          <w:lang w:val="vi-VN"/>
+        </w:rPr>
+        <w:t>Bước 3: Nhân viên chọn chức năng đặt vé.</w:t>
+      </w:r>
+    </w:p>
+    <w:p>
+      <w:pPr>
+        <w:pStyle w:val="9"/>
+        <w:numPr>
+          <w:ilvl w:val="0"/>
+          <w:numId w:val="0"/>
+        </w:numPr>
+        <w:spacing w:after="120" w:line="240" w:lineRule="auto"/>
+        <w:ind w:firstLine="720" w:firstLineChars="0"/>
+        <w:jc w:val="both"/>
+        <w:rPr>
+          <w:rFonts w:hint="default" w:ascii="Times New Roman" w:hAnsi="Times New Roman"/>
+          <w:b w:val="0"/>
+          <w:bCs/>
+          <w:sz w:val="26"/>
+          <w:szCs w:val="26"/>
+          <w:lang w:val="vi-VN"/>
+        </w:rPr>
+      </w:pPr>
+      <w:r>
+        <w:rPr>
+          <w:rFonts w:hint="default" w:ascii="Times New Roman" w:hAnsi="Times New Roman"/>
+          <w:b w:val="0"/>
+          <w:bCs/>
+          <w:sz w:val="26"/>
+          <w:szCs w:val="26"/>
+          <w:lang w:val="vi-VN"/>
+        </w:rPr>
+        <w:t>Bước 4: Khách hàng cung cấp thông tin vé.</w:t>
+      </w:r>
+    </w:p>
+    <w:p>
+      <w:pPr>
+        <w:pStyle w:val="9"/>
+        <w:numPr>
+          <w:ilvl w:val="0"/>
+          <w:numId w:val="0"/>
+        </w:numPr>
+        <w:spacing w:after="120" w:line="240" w:lineRule="auto"/>
+        <w:ind w:firstLine="720" w:firstLineChars="0"/>
+        <w:jc w:val="both"/>
+        <w:rPr>
+          <w:rFonts w:hint="default" w:ascii="Times New Roman" w:hAnsi="Times New Roman"/>
+          <w:b w:val="0"/>
+          <w:bCs/>
+          <w:sz w:val="26"/>
+          <w:szCs w:val="26"/>
+          <w:lang w:val="vi-VN"/>
+        </w:rPr>
+      </w:pPr>
+      <w:r>
+        <w:rPr>
+          <w:rFonts w:hint="default" w:ascii="Times New Roman" w:hAnsi="Times New Roman"/>
+          <w:b w:val="0"/>
+          <w:bCs/>
+          <w:sz w:val="26"/>
+          <w:szCs w:val="26"/>
+          <w:lang w:val="vi-VN"/>
+        </w:rPr>
+        <w:t>Bước 5: Nhân viên điền thông tin vé mà khách hàng cung cấp.</w:t>
+      </w:r>
+    </w:p>
+    <w:p>
+      <w:pPr>
+        <w:pStyle w:val="9"/>
+        <w:numPr>
+          <w:ilvl w:val="0"/>
+          <w:numId w:val="0"/>
+        </w:numPr>
+        <w:spacing w:after="120" w:line="240" w:lineRule="auto"/>
+        <w:ind w:firstLine="720" w:firstLineChars="0"/>
+        <w:jc w:val="both"/>
+        <w:rPr>
+          <w:rFonts w:hint="default" w:ascii="Times New Roman" w:hAnsi="Times New Roman"/>
+          <w:b w:val="0"/>
+          <w:bCs/>
+          <w:sz w:val="26"/>
+          <w:szCs w:val="26"/>
+          <w:lang w:val="vi-VN"/>
+        </w:rPr>
+      </w:pPr>
+      <w:r>
+        <w:rPr>
+          <w:rFonts w:hint="default" w:ascii="Times New Roman" w:hAnsi="Times New Roman"/>
+          <w:b w:val="0"/>
+          <w:bCs/>
+          <w:sz w:val="26"/>
+          <w:szCs w:val="26"/>
+          <w:lang w:val="vi-VN"/>
+        </w:rPr>
+        <w:t xml:space="preserve">Bước 6: Nhân viên kiểm tra hành trình các chuyến tàu phù hợp với thông tin của khách </w:t>
+      </w:r>
+      <w:r>
+        <w:rPr>
+          <w:rFonts w:hint="default" w:ascii="Times New Roman" w:hAnsi="Times New Roman"/>
+          <w:b w:val="0"/>
+          <w:bCs/>
+          <w:sz w:val="26"/>
+          <w:szCs w:val="26"/>
+          <w:lang w:val="vi-VN"/>
+        </w:rPr>
+        <w:tab/>
+      </w:r>
+      <w:r>
+        <w:rPr>
+          <w:rFonts w:hint="default" w:ascii="Times New Roman" w:hAnsi="Times New Roman"/>
+          <w:b w:val="0"/>
+          <w:bCs/>
+          <w:sz w:val="26"/>
+          <w:szCs w:val="26"/>
+          <w:lang w:val="vi-VN"/>
+        </w:rPr>
+        <w:tab/>
+      </w:r>
+      <w:r>
+        <w:rPr>
+          <w:rFonts w:hint="default" w:ascii="Times New Roman" w:hAnsi="Times New Roman"/>
+          <w:b w:val="0"/>
+          <w:bCs/>
+          <w:sz w:val="26"/>
+          <w:szCs w:val="26"/>
+          <w:lang w:val="vi-VN"/>
+        </w:rPr>
+        <w:tab/>
+      </w:r>
+      <w:r>
+        <w:rPr>
+          <w:rFonts w:hint="default" w:ascii="Times New Roman" w:hAnsi="Times New Roman"/>
+          <w:b w:val="0"/>
+          <w:bCs/>
+          <w:sz w:val="26"/>
+          <w:szCs w:val="26"/>
+          <w:lang w:val="vi-VN"/>
+        </w:rPr>
+        <w:t>hàng cung cấp.</w:t>
+      </w:r>
+    </w:p>
+    <w:p>
+      <w:pPr>
+        <w:pStyle w:val="9"/>
+        <w:numPr>
+          <w:ilvl w:val="0"/>
+          <w:numId w:val="0"/>
+        </w:numPr>
+        <w:spacing w:after="120" w:line="240" w:lineRule="auto"/>
+        <w:ind w:firstLine="720" w:firstLineChars="0"/>
+        <w:jc w:val="both"/>
+        <w:rPr>
+          <w:rFonts w:hint="default" w:ascii="Times New Roman" w:hAnsi="Times New Roman"/>
+          <w:b w:val="0"/>
+          <w:bCs/>
+          <w:sz w:val="26"/>
+          <w:szCs w:val="26"/>
+          <w:lang w:val="vi-VN"/>
+        </w:rPr>
+      </w:pPr>
+      <w:r>
+        <w:rPr>
+          <w:rFonts w:hint="default" w:ascii="Times New Roman" w:hAnsi="Times New Roman"/>
+          <w:b w:val="0"/>
+          <w:bCs/>
+          <w:sz w:val="26"/>
+          <w:szCs w:val="26"/>
+          <w:lang w:val="vi-VN"/>
+        </w:rPr>
+        <w:t>Bước 7: Nhân viên cung cấp thông tin chi tiết về chuyến tàu mà khách hàng đã chọn.</w:t>
+      </w:r>
+    </w:p>
+    <w:p>
+      <w:pPr>
+        <w:pStyle w:val="9"/>
+        <w:numPr>
+          <w:ilvl w:val="0"/>
+          <w:numId w:val="0"/>
+        </w:numPr>
+        <w:spacing w:after="120" w:line="240" w:lineRule="auto"/>
+        <w:ind w:firstLine="720" w:firstLineChars="0"/>
+        <w:jc w:val="both"/>
+        <w:rPr>
+          <w:rFonts w:hint="default" w:ascii="Times New Roman" w:hAnsi="Times New Roman"/>
+          <w:b w:val="0"/>
+          <w:bCs/>
+          <w:sz w:val="26"/>
+          <w:szCs w:val="26"/>
+          <w:lang w:val="vi-VN"/>
+        </w:rPr>
+      </w:pPr>
+      <w:r>
+        <w:rPr>
+          <w:rFonts w:hint="default" w:ascii="Times New Roman" w:hAnsi="Times New Roman"/>
+          <w:b w:val="0"/>
+          <w:bCs/>
+          <w:sz w:val="26"/>
+          <w:szCs w:val="26"/>
+          <w:lang w:val="vi-VN"/>
+        </w:rPr>
+        <w:t>Bước 8: Khách hàng chọn vị trí ngồi.</w:t>
+      </w:r>
+    </w:p>
+    <w:p>
+      <w:pPr>
+        <w:pStyle w:val="9"/>
+        <w:numPr>
+          <w:ilvl w:val="0"/>
+          <w:numId w:val="0"/>
+        </w:numPr>
+        <w:spacing w:after="120" w:line="240" w:lineRule="auto"/>
+        <w:ind w:firstLine="720" w:firstLineChars="0"/>
+        <w:jc w:val="both"/>
+        <w:rPr>
+          <w:rFonts w:hint="default" w:ascii="Times New Roman" w:hAnsi="Times New Roman"/>
+          <w:b w:val="0"/>
+          <w:bCs/>
+          <w:sz w:val="26"/>
+          <w:szCs w:val="26"/>
+          <w:lang w:val="vi-VN"/>
+        </w:rPr>
+      </w:pPr>
+      <w:r>
+        <w:rPr>
+          <w:rFonts w:hint="default" w:ascii="Times New Roman" w:hAnsi="Times New Roman"/>
+          <w:b w:val="0"/>
+          <w:bCs/>
+          <w:sz w:val="26"/>
+          <w:szCs w:val="26"/>
+          <w:lang w:val="vi-VN"/>
+        </w:rPr>
+        <w:t>Bước 9: Nhân viên xác nhận vé.</w:t>
+      </w:r>
+    </w:p>
+    <w:p>
+      <w:pPr>
+        <w:pStyle w:val="9"/>
+        <w:numPr>
+          <w:ilvl w:val="0"/>
+          <w:numId w:val="0"/>
+        </w:numPr>
+        <w:spacing w:after="120" w:line="240" w:lineRule="auto"/>
+        <w:ind w:firstLine="720" w:firstLineChars="0"/>
+        <w:jc w:val="both"/>
+        <w:rPr>
+          <w:rFonts w:hint="default" w:ascii="Times New Roman" w:hAnsi="Times New Roman"/>
+          <w:b w:val="0"/>
+          <w:bCs/>
+          <w:sz w:val="26"/>
+          <w:szCs w:val="26"/>
+          <w:lang w:val="vi-VN"/>
+        </w:rPr>
+      </w:pPr>
+      <w:r>
+        <w:rPr>
+          <w:rFonts w:hint="default" w:ascii="Times New Roman" w:hAnsi="Times New Roman"/>
+          <w:b w:val="0"/>
+          <w:bCs/>
+          <w:sz w:val="26"/>
+          <w:szCs w:val="26"/>
+          <w:lang w:val="vi-VN"/>
+        </w:rPr>
+        <w:t>Bước 10: Khách hàng tiến hành thanh toán.</w:t>
+      </w:r>
+    </w:p>
+    <w:p>
+      <w:pPr>
+        <w:pStyle w:val="9"/>
+        <w:numPr>
+          <w:ilvl w:val="0"/>
+          <w:numId w:val="0"/>
+        </w:numPr>
+        <w:spacing w:after="120" w:line="240" w:lineRule="auto"/>
+        <w:ind w:firstLine="720" w:firstLineChars="0"/>
+        <w:jc w:val="both"/>
+        <w:rPr>
+          <w:rFonts w:hint="default" w:ascii="Times New Roman" w:hAnsi="Times New Roman"/>
+          <w:b w:val="0"/>
+          <w:bCs/>
+          <w:sz w:val="26"/>
+          <w:szCs w:val="26"/>
+          <w:lang w:val="vi-VN"/>
+        </w:rPr>
+      </w:pPr>
+      <w:r>
+        <w:rPr>
+          <w:rFonts w:hint="default" w:ascii="Times New Roman" w:hAnsi="Times New Roman"/>
+          <w:b w:val="0"/>
+          <w:bCs/>
+          <w:sz w:val="26"/>
+          <w:szCs w:val="26"/>
+          <w:lang w:val="vi-VN"/>
+        </w:rPr>
+        <w:t>Bước 11: Nhân viên in vé.</w:t>
+      </w:r>
+    </w:p>
+    <w:p>
+      <w:pPr>
+        <w:pStyle w:val="9"/>
+        <w:numPr>
+          <w:ilvl w:val="0"/>
+          <w:numId w:val="0"/>
+        </w:numPr>
+        <w:spacing w:after="120" w:line="240" w:lineRule="auto"/>
+        <w:ind w:firstLine="720" w:firstLineChars="0"/>
+        <w:jc w:val="both"/>
+        <w:rPr>
+          <w:rFonts w:hint="default" w:ascii="Times New Roman" w:hAnsi="Times New Roman"/>
+          <w:b w:val="0"/>
+          <w:bCs/>
+          <w:sz w:val="26"/>
+          <w:szCs w:val="26"/>
+          <w:lang w:val="vi-VN"/>
+        </w:rPr>
+      </w:pPr>
+      <w:r>
+        <w:rPr>
+          <w:rFonts w:hint="default" w:ascii="Times New Roman" w:hAnsi="Times New Roman"/>
+          <w:b w:val="0"/>
+          <w:bCs/>
+          <w:sz w:val="26"/>
+          <w:szCs w:val="26"/>
+          <w:lang w:val="vi-VN"/>
+        </w:rPr>
+        <w:t>Bước 6.1: Nếu không có chuyến thì thông báo với khách hàng và quay lại bước 4.</w:t>
+      </w:r>
+    </w:p>
+    <w:p>
+      <w:pPr>
+        <w:pStyle w:val="9"/>
+        <w:numPr>
+          <w:ilvl w:val="0"/>
+          <w:numId w:val="3"/>
+        </w:numPr>
+        <w:spacing w:after="120" w:line="240" w:lineRule="auto"/>
+        <w:jc w:val="both"/>
         <w:rPr>
           <w:rFonts w:ascii="Times New Roman" w:hAnsi="Times New Roman" w:cs="Times New Roman"/>
           <w:b/>
           <w:sz w:val="26"/>
           <w:szCs w:val="26"/>
         </w:rPr>
-        <w:t>Quy trình nghiệp vụ của Ứng dụng đặt vé tàu.</w:t>
+      </w:pPr>
+      <w:r>
+        <w:rPr>
+          <w:rFonts w:ascii="Times New Roman" w:hAnsi="Times New Roman" w:cs="Times New Roman"/>
+          <w:b/>
+          <w:sz w:val="26"/>
+          <w:szCs w:val="26"/>
+        </w:rPr>
+        <w:t>Quy định:</w:t>
+      </w:r>
+    </w:p>
+    <w:p>
+      <w:pPr>
+        <w:pStyle w:val="9"/>
+        <w:numPr>
+          <w:ilvl w:val="0"/>
+          <w:numId w:val="0"/>
+        </w:numPr>
+        <w:spacing w:after="120" w:line="240" w:lineRule="auto"/>
+        <w:ind w:left="720" w:leftChars="0"/>
+        <w:jc w:val="both"/>
+        <w:rPr>
+          <w:rFonts w:hint="default" w:ascii="Times New Roman" w:hAnsi="Times New Roman"/>
+          <w:b/>
+          <w:sz w:val="26"/>
+          <w:szCs w:val="26"/>
+          <w:lang w:val="vi-VN"/>
+        </w:rPr>
+      </w:pPr>
+      <w:r>
+        <w:rPr>
+          <w:rFonts w:hint="default" w:ascii="Times New Roman" w:hAnsi="Times New Roman"/>
+          <w:b/>
+          <w:sz w:val="26"/>
+          <w:szCs w:val="26"/>
+          <w:lang w:val="vi-VN"/>
+        </w:rPr>
+        <w:t>* Quy định đặt chỗ</w:t>
+      </w:r>
+    </w:p>
+    <w:p>
+      <w:pPr>
+        <w:pStyle w:val="9"/>
+        <w:numPr>
+          <w:ilvl w:val="0"/>
+          <w:numId w:val="0"/>
+        </w:numPr>
+        <w:spacing w:after="120" w:line="240" w:lineRule="auto"/>
+        <w:ind w:left="720" w:leftChars="0" w:firstLine="720" w:firstLineChars="0"/>
+        <w:jc w:val="both"/>
+        <w:rPr>
+          <w:rFonts w:hint="default" w:ascii="Times New Roman" w:hAnsi="Times New Roman"/>
+          <w:b w:val="0"/>
+          <w:bCs/>
+          <w:sz w:val="26"/>
+          <w:szCs w:val="26"/>
+          <w:lang w:val="vi-VN"/>
+        </w:rPr>
+      </w:pPr>
+      <w:r>
+        <w:rPr>
+          <w:rFonts w:hint="default" w:ascii="Times New Roman" w:hAnsi="Times New Roman"/>
+          <w:b w:val="0"/>
+          <w:bCs/>
+          <w:sz w:val="26"/>
+          <w:szCs w:val="26"/>
+          <w:lang w:val="vi-VN"/>
+        </w:rPr>
+        <w:t>a. Quý khách có thể đặt chỗ cho tối đa 04 khách (không bao gồm trẻ sơ sinh) trong mỗi lần thực hiện.</w:t>
+      </w:r>
+    </w:p>
+    <w:p>
+      <w:pPr>
+        <w:pStyle w:val="9"/>
+        <w:numPr>
+          <w:ilvl w:val="0"/>
+          <w:numId w:val="0"/>
+        </w:numPr>
+        <w:spacing w:after="120" w:line="240" w:lineRule="auto"/>
+        <w:ind w:left="720" w:leftChars="0" w:firstLine="720" w:firstLineChars="0"/>
+        <w:jc w:val="both"/>
+        <w:rPr>
+          <w:rFonts w:hint="default" w:ascii="Times New Roman" w:hAnsi="Times New Roman"/>
+          <w:b w:val="0"/>
+          <w:bCs/>
+          <w:sz w:val="26"/>
+          <w:szCs w:val="26"/>
+          <w:lang w:val="vi-VN"/>
+        </w:rPr>
+      </w:pPr>
+      <w:r>
+        <w:rPr>
+          <w:rFonts w:hint="default" w:ascii="Times New Roman" w:hAnsi="Times New Roman"/>
+          <w:b w:val="0"/>
+          <w:bCs/>
+          <w:sz w:val="26"/>
+          <w:szCs w:val="26"/>
+          <w:lang w:val="vi-VN"/>
+        </w:rPr>
+        <w:t>b. Trẻ em dưới 10 tuổi tại thời điểm khởi hành phải được đặt chỗ đi cùng người lớn. Đối với khách hàng là trẻ em, phải điền ngày tháng năm sinh ghi trên giấy khai sinh của trẻ em được pháp luật công nhận.</w:t>
+      </w:r>
+    </w:p>
+    <w:p>
+      <w:pPr>
+        <w:pStyle w:val="9"/>
+        <w:numPr>
+          <w:ilvl w:val="0"/>
+          <w:numId w:val="0"/>
+        </w:numPr>
+        <w:spacing w:after="120" w:line="240" w:lineRule="auto"/>
+        <w:ind w:left="720" w:leftChars="0" w:firstLine="720" w:firstLineChars="0"/>
+        <w:jc w:val="both"/>
+        <w:rPr>
+          <w:rFonts w:hint="default" w:ascii="Times New Roman" w:hAnsi="Times New Roman"/>
+          <w:b w:val="0"/>
+          <w:bCs/>
+          <w:sz w:val="26"/>
+          <w:szCs w:val="26"/>
+          <w:lang w:val="vi-VN"/>
+        </w:rPr>
+      </w:pPr>
+      <w:r>
+        <w:rPr>
+          <w:rFonts w:hint="default" w:ascii="Times New Roman" w:hAnsi="Times New Roman"/>
+          <w:b w:val="0"/>
+          <w:bCs/>
+          <w:sz w:val="26"/>
+          <w:szCs w:val="26"/>
+          <w:lang w:val="vi-VN"/>
+        </w:rPr>
+        <w:t>c. Trẻ em dưới 6 tuổi: Miễn vé và sử dụng chung chỗ của người lớn đi kèm.</w:t>
+      </w:r>
+    </w:p>
+    <w:p>
+      <w:pPr>
+        <w:pStyle w:val="9"/>
+        <w:numPr>
+          <w:ilvl w:val="0"/>
+          <w:numId w:val="0"/>
+        </w:numPr>
+        <w:spacing w:after="120" w:line="240" w:lineRule="auto"/>
+        <w:ind w:left="720" w:leftChars="0" w:firstLine="720" w:firstLineChars="0"/>
+        <w:jc w:val="both"/>
+        <w:rPr>
+          <w:rFonts w:hint="default" w:ascii="Times New Roman" w:hAnsi="Times New Roman"/>
+          <w:b w:val="0"/>
+          <w:bCs/>
+          <w:sz w:val="26"/>
+          <w:szCs w:val="26"/>
+          <w:lang w:val="vi-VN"/>
+        </w:rPr>
+      </w:pPr>
+      <w:r>
+        <w:rPr>
+          <w:rFonts w:hint="default" w:ascii="Times New Roman" w:hAnsi="Times New Roman"/>
+          <w:b w:val="0"/>
+          <w:bCs/>
+          <w:sz w:val="26"/>
+          <w:szCs w:val="26"/>
+          <w:lang w:val="vi-VN"/>
+        </w:rPr>
+        <w:t>d. Trẻ em từ 6 đến dưới 10 tuổi: Giảm 25% giá vé.</w:t>
+      </w:r>
+    </w:p>
+    <w:p>
+      <w:pPr>
+        <w:pStyle w:val="9"/>
+        <w:numPr>
+          <w:ilvl w:val="0"/>
+          <w:numId w:val="0"/>
+        </w:numPr>
+        <w:spacing w:after="120" w:line="240" w:lineRule="auto"/>
+        <w:ind w:left="720" w:leftChars="0" w:firstLine="720" w:firstLineChars="0"/>
+        <w:jc w:val="both"/>
+        <w:rPr>
+          <w:rFonts w:hint="default" w:ascii="Times New Roman" w:hAnsi="Times New Roman"/>
+          <w:b w:val="0"/>
+          <w:bCs/>
+          <w:sz w:val="26"/>
+          <w:szCs w:val="26"/>
+          <w:lang w:val="vi-VN"/>
+        </w:rPr>
+      </w:pPr>
+      <w:r>
+        <w:rPr>
+          <w:rFonts w:hint="default" w:ascii="Times New Roman" w:hAnsi="Times New Roman"/>
+          <w:b w:val="0"/>
+          <w:bCs/>
+          <w:sz w:val="26"/>
+          <w:szCs w:val="26"/>
+          <w:lang w:val="vi-VN"/>
+        </w:rPr>
+        <w:t>e. Người cao tuổi từ 60 tuổi trở lên: Giảm 15% giá vé.</w:t>
+      </w:r>
+    </w:p>
+    <w:p>
+      <w:pPr>
+        <w:pStyle w:val="9"/>
+        <w:numPr>
+          <w:ilvl w:val="0"/>
+          <w:numId w:val="0"/>
+        </w:numPr>
+        <w:spacing w:after="120" w:line="240" w:lineRule="auto"/>
+        <w:ind w:left="720" w:leftChars="0" w:firstLine="720" w:firstLineChars="0"/>
+        <w:jc w:val="both"/>
+        <w:rPr>
+          <w:rFonts w:hint="default" w:ascii="Times New Roman" w:hAnsi="Times New Roman"/>
+          <w:b w:val="0"/>
+          <w:bCs/>
+          <w:sz w:val="26"/>
+          <w:szCs w:val="26"/>
+          <w:lang w:val="vi-VN"/>
+        </w:rPr>
+      </w:pPr>
+      <w:r>
+        <w:rPr>
+          <w:rFonts w:hint="default" w:ascii="Times New Roman" w:hAnsi="Times New Roman"/>
+          <w:b w:val="0"/>
+          <w:bCs/>
+          <w:sz w:val="26"/>
+          <w:szCs w:val="26"/>
+          <w:lang w:val="vi-VN"/>
+        </w:rPr>
+        <w:t>f. Sinh viên: Giảm 10% giá vé.</w:t>
+      </w:r>
+    </w:p>
+    <w:p>
+      <w:pPr>
+        <w:pStyle w:val="9"/>
+        <w:numPr>
+          <w:ilvl w:val="0"/>
+          <w:numId w:val="0"/>
+        </w:numPr>
+        <w:spacing w:after="120" w:line="240" w:lineRule="auto"/>
+        <w:jc w:val="both"/>
+        <w:rPr>
+          <w:rFonts w:hint="default" w:ascii="Times New Roman" w:hAnsi="Times New Roman"/>
+          <w:b w:val="0"/>
+          <w:bCs/>
+          <w:sz w:val="26"/>
+          <w:szCs w:val="26"/>
+          <w:lang w:val="vi-VN"/>
+        </w:rPr>
+      </w:pPr>
+      <w:r>
+        <w:rPr>
+          <w:rFonts w:hint="default" w:ascii="Times New Roman" w:hAnsi="Times New Roman"/>
+          <w:b w:val="0"/>
+          <w:bCs/>
+          <w:sz w:val="26"/>
+          <w:szCs w:val="26"/>
+          <w:lang w:val="vi-VN"/>
+        </w:rPr>
+        <w:tab/>
+      </w:r>
+      <w:r>
+        <w:rPr>
+          <w:rFonts w:hint="default" w:ascii="Times New Roman" w:hAnsi="Times New Roman"/>
+          <w:b/>
+          <w:bCs w:val="0"/>
+          <w:sz w:val="26"/>
+          <w:szCs w:val="26"/>
+          <w:lang w:val="vi-VN"/>
+        </w:rPr>
+        <w:t>* Quy định việc trả - đổi vé</w:t>
       </w:r>
     </w:p>
     <w:p>
@@ -451,22 +1451,27 @@
           <w:numId w:val="4"/>
         </w:numPr>
         <w:spacing w:after="120" w:line="240" w:lineRule="auto"/>
-        <w:jc w:val="both"/>
-        <w:rPr>
-          <w:rFonts w:ascii="Times New Roman" w:hAnsi="Times New Roman" w:cs="Times New Roman"/>
-          <w:b/>
-          <w:sz w:val="26"/>
-          <w:szCs w:val="26"/>
-        </w:rPr>
-      </w:pPr>
-      <w:r>
-        <w:rPr>
-          <w:rFonts w:ascii="Times New Roman" w:hAnsi="Times New Roman" w:cs="Times New Roman"/>
-          <w:b/>
-          <w:sz w:val="26"/>
-          <w:szCs w:val="26"/>
-        </w:rPr>
-        <w:t>Trước tiên, nhân viên đăng nhập vào ứng dụng bằng tài khoản cá nhân. Sau đó truy cập danh sách chuyến tàu và lịch trình để xem thông tin chi tiết thời gian khởi hành, điểm đến, và số lượng vé còn lại.</w:t>
+        <w:ind w:left="720" w:leftChars="0" w:firstLine="720" w:firstLineChars="0"/>
+        <w:jc w:val="both"/>
+        <w:rPr>
+          <w:rFonts w:hint="default" w:ascii="Times New Roman" w:hAnsi="Times New Roman"/>
+          <w:b w:val="0"/>
+          <w:bCs/>
+          <w:sz w:val="26"/>
+          <w:szCs w:val="26"/>
+          <w:lang w:val="vi-VN"/>
+        </w:rPr>
+      </w:pPr>
+      <w:r>
+        <w:rPr>
+          <w:rFonts w:hint="default" w:ascii="Times New Roman" w:hAnsi="Times New Roman"/>
+          <w:b w:val="0"/>
+          <w:bCs/>
+          <w:sz w:val="26"/>
+          <w:szCs w:val="26"/>
+          <w:lang w:val="vi-VN"/>
+        </w:rPr>
+        <w:t>Yêu cầu hành khách thanh toán trong vòng 5 tiếng sau khi đặt vé.</w:t>
       </w:r>
     </w:p>
     <w:p>
@@ -477,6 +1482,7 @@
           <w:numId w:val="4"/>
         </w:numPr>
         <w:spacing w:after="120" w:line="240" w:lineRule="auto"/>
+        <w:ind w:left="720" w:leftChars="0" w:firstLine="720" w:firstLineChars="0"/>
         <w:jc w:val="both"/>
         <w:rPr>
           <w:rFonts w:ascii="Times New Roman" w:hAnsi="Times New Roman" w:cs="Times New Roman"/>
@@ -487,12 +1493,14 @@
       </w:pPr>
       <w:r>
         <w:rPr>
-          <w:rFonts w:ascii="Times New Roman" w:hAnsi="Times New Roman" w:cs="Times New Roman"/>
-          <w:b/>
-          <w:sz w:val="26"/>
-          <w:szCs w:val="26"/>
-        </w:rPr>
-        <w:t>Tiếp đó, nhân viên sử dụng chức năng tìm kiếm để lọc chuyến tàu theo tiêu chí như thời gian, địa điểm, loại vé. Sau đó chọn chuyến tàu phù hợp với yêu cầu của khách hàng.</w:t>
+          <w:rFonts w:hint="default" w:ascii="Times New Roman" w:hAnsi="Times New Roman"/>
+          <w:b w:val="0"/>
+          <w:bCs/>
+          <w:sz w:val="26"/>
+          <w:szCs w:val="26"/>
+          <w:lang w:val="vi-VN"/>
+        </w:rPr>
+        <w:t>Nếu hành khách muốn trả hoặc đổi vé thì phải thực hiện trước khi tàu khởi hành 48 tiếng.</w:t>
       </w:r>
     </w:p>
     <w:p>
@@ -503,22 +1511,26 @@
           <w:numId w:val="4"/>
         </w:numPr>
         <w:spacing w:after="120" w:line="240" w:lineRule="auto"/>
-        <w:jc w:val="both"/>
-        <w:rPr>
-          <w:rFonts w:ascii="Times New Roman" w:hAnsi="Times New Roman" w:cs="Times New Roman"/>
-          <w:b/>
-          <w:sz w:val="26"/>
-          <w:szCs w:val="26"/>
-        </w:rPr>
-      </w:pPr>
-      <w:r>
-        <w:rPr>
-          <w:rFonts w:ascii="Times New Roman" w:hAnsi="Times New Roman" w:cs="Times New Roman"/>
-          <w:b/>
-          <w:sz w:val="26"/>
-          <w:szCs w:val="26"/>
-        </w:rPr>
-        <w:t>Nhân viên thực hiện nhập thông tin vé cho khách hàng, bao gồm số lượng, loại vé và thông tin liên hệ.</w:t>
+        <w:ind w:left="720" w:leftChars="0" w:firstLine="720" w:firstLineChars="0"/>
+        <w:jc w:val="both"/>
+        <w:rPr>
+          <w:rFonts w:ascii="Times New Roman" w:hAnsi="Times New Roman" w:cs="Times New Roman"/>
+          <w:b w:val="0"/>
+          <w:bCs/>
+          <w:sz w:val="26"/>
+          <w:szCs w:val="26"/>
+        </w:rPr>
+      </w:pPr>
+      <w:r>
+        <w:rPr>
+          <w:rFonts w:hint="default" w:ascii="Times New Roman" w:hAnsi="Times New Roman" w:cs="Times New Roman"/>
+          <w:b w:val="0"/>
+          <w:bCs/>
+          <w:sz w:val="26"/>
+          <w:szCs w:val="26"/>
+          <w:lang w:val="vi-VN"/>
+        </w:rPr>
+        <w:t>Nếu hành khách muốn trả vé thì chỉ hoàn 50% số tiền.</w:t>
       </w:r>
     </w:p>
     <w:p>
@@ -526,62 +1538,14 @@
         <w:pStyle w:val="9"/>
         <w:numPr>
           <w:ilvl w:val="0"/>
-          <w:numId w:val="4"/>
+          <w:numId w:val="0"/>
         </w:numPr>
         <w:spacing w:after="120" w:line="240" w:lineRule="auto"/>
         <w:jc w:val="both"/>
         <w:rPr>
           <w:rFonts w:ascii="Times New Roman" w:hAnsi="Times New Roman" w:cs="Times New Roman"/>
-          <w:b/>
-          <w:sz w:val="26"/>
-          <w:szCs w:val="26"/>
-        </w:rPr>
-      </w:pPr>
-      <w:r>
-        <w:rPr>
-          <w:rFonts w:ascii="Times New Roman" w:hAnsi="Times New Roman" w:cs="Times New Roman"/>
-          <w:b/>
-          <w:sz w:val="26"/>
-          <w:szCs w:val="26"/>
-        </w:rPr>
-        <w:t>Sau khi có yêu cầu xác nhận từ khách hàng, nhân viên xác nhận đặt vé và xuất vé cho khách hàng.</w:t>
-      </w:r>
-    </w:p>
-    <w:p>
-      <w:pPr>
-        <w:pStyle w:val="9"/>
-        <w:numPr>
-          <w:ilvl w:val="0"/>
-          <w:numId w:val="3"/>
-        </w:numPr>
-        <w:spacing w:after="120" w:line="240" w:lineRule="auto"/>
-        <w:jc w:val="both"/>
-        <w:rPr>
-          <w:rFonts w:ascii="Times New Roman" w:hAnsi="Times New Roman" w:cs="Times New Roman"/>
-          <w:b/>
-          <w:sz w:val="26"/>
-          <w:szCs w:val="26"/>
-        </w:rPr>
-      </w:pPr>
-      <w:r>
-        <w:rPr>
-          <w:rFonts w:ascii="Times New Roman" w:hAnsi="Times New Roman" w:cs="Times New Roman"/>
-          <w:b/>
-          <w:sz w:val="26"/>
-          <w:szCs w:val="26"/>
-        </w:rPr>
-        <w:t>Quy định:</w:t>
-      </w:r>
-    </w:p>
-    <w:p>
-      <w:pPr>
-        <w:pStyle w:val="9"/>
-        <w:spacing w:after="120" w:line="240" w:lineRule="auto"/>
-        <w:ind w:left="284"/>
-        <w:jc w:val="both"/>
-        <w:rPr>
-          <w:rFonts w:ascii="Times New Roman" w:hAnsi="Times New Roman" w:cs="Times New Roman"/>
-          <w:b/>
+          <w:b w:val="0"/>
+          <w:bCs/>
           <w:sz w:val="26"/>
           <w:szCs w:val="26"/>
         </w:rPr>
@@ -636,10 +1600,10 @@
         </w:tblCellMar>
       </w:tblPr>
       <w:tblGrid>
-        <w:gridCol w:w="693"/>
-        <w:gridCol w:w="3169"/>
-        <w:gridCol w:w="3833"/>
-        <w:gridCol w:w="2776"/>
+        <w:gridCol w:w="689"/>
+        <w:gridCol w:w="3481"/>
+        <w:gridCol w:w="3523"/>
+        <w:gridCol w:w="2778"/>
       </w:tblGrid>
       <w:tr>
         <w:tblPrEx>
@@ -651,13 +1615,19 @@
             <w:insideH w:val="single" w:color="auto" w:sz="4" w:space="0"/>
             <w:insideV w:val="single" w:color="auto" w:sz="4" w:space="0"/>
           </w:tblBorders>
+          <w:tblCellMar>
+            <w:top w:w="0" w:type="dxa"/>
+            <w:left w:w="108" w:type="dxa"/>
+            <w:bottom w:w="0" w:type="dxa"/>
+            <w:right w:w="108" w:type="dxa"/>
+          </w:tblCellMar>
         </w:tblPrEx>
         <w:trPr>
           <w:tblHeader/>
         </w:trPr>
         <w:tc>
           <w:tcPr>
-            <w:tcW w:w="331" w:type="pct"/>
+            <w:tcW w:w="329" w:type="pct"/>
           </w:tcPr>
           <w:p>
             <w:pPr>
@@ -685,7 +1655,7 @@
         </w:tc>
         <w:tc>
           <w:tcPr>
-            <w:tcW w:w="1513" w:type="pct"/>
+            <w:tcW w:w="1662" w:type="pct"/>
           </w:tcPr>
           <w:p>
             <w:pPr>
@@ -713,7 +1683,7 @@
         </w:tc>
         <w:tc>
           <w:tcPr>
-            <w:tcW w:w="1830" w:type="pct"/>
+            <w:tcW w:w="1682" w:type="pct"/>
           </w:tcPr>
           <w:p>
             <w:pPr>
@@ -741,7 +1711,7 @@
         </w:tc>
         <w:tc>
           <w:tcPr>
-            <w:tcW w:w="1325" w:type="pct"/>
+            <w:tcW w:w="1326" w:type="pct"/>
           </w:tcPr>
           <w:p>
             <w:pPr>
@@ -790,7 +1760,7 @@
         </w:trPr>
         <w:tc>
           <w:tcPr>
-            <w:tcW w:w="331" w:type="pct"/>
+            <w:tcW w:w="329" w:type="pct"/>
             <w:vAlign w:val="center"/>
           </w:tcPr>
           <w:p>
@@ -814,7 +1784,7 @@
         </w:tc>
         <w:tc>
           <w:tcPr>
-            <w:tcW w:w="1513" w:type="pct"/>
+            <w:tcW w:w="1662" w:type="pct"/>
             <w:vAlign w:val="center"/>
           </w:tcPr>
           <w:p>
@@ -833,13 +1803,23 @@
                 <w:sz w:val="26"/>
                 <w:szCs w:val="26"/>
               </w:rPr>
-              <w:t>Theo tôi biết mật khẩu là rất quan trọng, nên hệ thống cần có chức năng lấy lại mật khẩu cho nhân viên ?</w:t>
+              <w:t>Theo tôi biết mật khẩu là rất quan trọng, nên hệ thống cần có chức năng lấy lại mật khẩu ? T</w:t>
+            </w:r>
+            <w:r>
+              <w:rPr>
+                <w:rFonts w:ascii="Times New Roman" w:hAnsi="Times New Roman" w:eastAsia="Times New Roman" w:cs="Times New Roman"/>
+                <w:color w:val="202124"/>
+                <w:sz w:val="26"/>
+                <w:szCs w:val="26"/>
+                <w:highlight w:val="white"/>
+              </w:rPr>
+              <w:t>ôi đề xuất như vậy có hợp lý không?</w:t>
             </w:r>
           </w:p>
         </w:tc>
         <w:tc>
           <w:tcPr>
-            <w:tcW w:w="1830" w:type="pct"/>
+            <w:tcW w:w="1682" w:type="pct"/>
             <w:vAlign w:val="center"/>
           </w:tcPr>
           <w:p>
@@ -856,7 +1836,7 @@
         </w:tc>
         <w:tc>
           <w:tcPr>
-            <w:tcW w:w="1325" w:type="pct"/>
+            <w:tcW w:w="1326" w:type="pct"/>
           </w:tcPr>
           <w:p>
             <w:pPr>
@@ -893,7 +1873,7 @@
         </w:trPr>
         <w:tc>
           <w:tcPr>
-            <w:tcW w:w="331" w:type="pct"/>
+            <w:tcW w:w="329" w:type="pct"/>
             <w:vAlign w:val="center"/>
           </w:tcPr>
           <w:p>
@@ -917,12 +1897,13 @@
         </w:tc>
         <w:tc>
           <w:tcPr>
-            <w:tcW w:w="1513" w:type="pct"/>
+            <w:tcW w:w="1662" w:type="pct"/>
             <w:vAlign w:val="center"/>
           </w:tcPr>
           <w:p>
             <w:pPr>
               <w:spacing w:after="120" w:line="240" w:lineRule="auto"/>
+              <w:jc w:val="both"/>
               <w:rPr>
                 <w:rFonts w:ascii="Times New Roman" w:hAnsi="Times New Roman" w:cs="Times New Roman"/>
                 <w:sz w:val="26"/>
@@ -931,18 +1912,17 @@
             </w:pPr>
             <w:r>
               <w:rPr>
-                <w:rFonts w:ascii="Times New Roman" w:hAnsi="Times New Roman" w:cs="Times New Roman"/>
-                <w:color w:val="000000"/>
-                <w:sz w:val="26"/>
-                <w:szCs w:val="26"/>
-              </w:rPr>
-              <w:t>Ứng dụng có cần phân quyền? Đối tượng cụ thể là ai?</w:t>
+                <w:rFonts w:ascii="Times New Roman" w:hAnsi="Times New Roman" w:eastAsia="Times New Roman" w:cs="Times New Roman"/>
+                <w:sz w:val="26"/>
+                <w:szCs w:val="26"/>
+              </w:rPr>
+              <w:t>Ứng dụng có cần phân quyền hay không ? Đối tượng cụ thể là nhân viên và quản lý ? Tôi hiểu như vậy có đúng không?</w:t>
             </w:r>
           </w:p>
         </w:tc>
         <w:tc>
           <w:tcPr>
-            <w:tcW w:w="1830" w:type="pct"/>
+            <w:tcW w:w="1682" w:type="pct"/>
             <w:vAlign w:val="center"/>
           </w:tcPr>
           <w:p>
@@ -959,7 +1939,7 @@
         </w:tc>
         <w:tc>
           <w:tcPr>
-            <w:tcW w:w="1325" w:type="pct"/>
+            <w:tcW w:w="1326" w:type="pct"/>
           </w:tcPr>
           <w:p>
             <w:pPr>
@@ -996,7 +1976,7 @@
         </w:trPr>
         <w:tc>
           <w:tcPr>
-            <w:tcW w:w="331" w:type="pct"/>
+            <w:tcW w:w="329" w:type="pct"/>
             <w:vAlign w:val="center"/>
           </w:tcPr>
           <w:p>
@@ -1020,7 +2000,7 @@
         </w:tc>
         <w:tc>
           <w:tcPr>
-            <w:tcW w:w="1513" w:type="pct"/>
+            <w:tcW w:w="1662" w:type="pct"/>
             <w:vAlign w:val="center"/>
           </w:tcPr>
           <w:p>
@@ -1035,18 +2015,17 @@
             </w:pPr>
             <w:r>
               <w:rPr>
-                <w:rFonts w:ascii="Times New Roman" w:hAnsi="Times New Roman" w:cs="Times New Roman"/>
-                <w:color w:val="000000"/>
-                <w:sz w:val="26"/>
-                <w:szCs w:val="26"/>
-              </w:rPr>
-              <w:t>Ở màn hình đăng nhập, có hai loại phân quyền là nhân viên và nhân viên quản lý. Vậy khi đăng nhập, nhận viên nên check vào checkbox đăng nhập với tư cách nhân viên kho hoặc nhân viên thu ngân. Tôi hiểu vậy có đúng không?</w:t>
+                <w:rFonts w:ascii="Times New Roman" w:hAnsi="Times New Roman" w:eastAsia="Times New Roman" w:cs="Times New Roman"/>
+                <w:sz w:val="26"/>
+                <w:szCs w:val="26"/>
+              </w:rPr>
+              <w:t>Ở màn hình đăng nhập, có hai loại phân quyền là nhân viên và quản lý. Vậy khi đăng nhập, nhận viên nên check vào checkbox đăng nhập với tư cách nhân viên hoặc quản lý check vào checkbox đăng nhập với tư cách  quản lý. Tôi hiểu vậy có đúng không?</w:t>
             </w:r>
           </w:p>
         </w:tc>
         <w:tc>
           <w:tcPr>
-            <w:tcW w:w="1830" w:type="pct"/>
+            <w:tcW w:w="1682" w:type="pct"/>
             <w:vAlign w:val="center"/>
           </w:tcPr>
           <w:p>
@@ -1063,7 +2042,7 @@
         </w:tc>
         <w:tc>
           <w:tcPr>
-            <w:tcW w:w="1325" w:type="pct"/>
+            <w:tcW w:w="1326" w:type="pct"/>
           </w:tcPr>
           <w:p>
             <w:pPr>
@@ -1100,7 +2079,7 @@
         </w:trPr>
         <w:tc>
           <w:tcPr>
-            <w:tcW w:w="331" w:type="pct"/>
+            <w:tcW w:w="329" w:type="pct"/>
             <w:vAlign w:val="center"/>
           </w:tcPr>
           <w:p>
@@ -1124,7 +2103,7 @@
         </w:tc>
         <w:tc>
           <w:tcPr>
-            <w:tcW w:w="1513" w:type="pct"/>
+            <w:tcW w:w="1662" w:type="pct"/>
             <w:vAlign w:val="center"/>
           </w:tcPr>
           <w:p>
@@ -1310,6 +2289,11 @@
               <w:pStyle w:val="6"/>
               <w:spacing w:before="0" w:beforeAutospacing="0" w:after="120" w:afterAutospacing="0"/>
               <w:jc w:val="both"/>
+              <w:rPr>
+                <w:rFonts w:ascii="Times New Roman" w:hAnsi="Times New Roman" w:cs="Times New Roman"/>
+                <w:sz w:val="26"/>
+                <w:szCs w:val="26"/>
+              </w:rPr>
             </w:pPr>
             <w:r>
               <w:rPr>
@@ -1320,22 +2304,11 @@
               </w:rPr>
               <w:t>Tôi hiểu như vậy có đúng không?</w:t>
             </w:r>
-          </w:p>
-          <w:p>
-            <w:pPr>
-              <w:spacing w:after="120" w:line="240" w:lineRule="auto"/>
-              <w:jc w:val="both"/>
-              <w:rPr>
-                <w:rFonts w:ascii="Times New Roman" w:hAnsi="Times New Roman" w:cs="Times New Roman"/>
-                <w:sz w:val="26"/>
-                <w:szCs w:val="26"/>
-              </w:rPr>
-            </w:pPr>
           </w:p>
         </w:tc>
         <w:tc>
           <w:tcPr>
-            <w:tcW w:w="1830" w:type="pct"/>
+            <w:tcW w:w="1682" w:type="pct"/>
             <w:vAlign w:val="center"/>
           </w:tcPr>
           <w:p>
@@ -1352,7 +2325,7 @@
         </w:tc>
         <w:tc>
           <w:tcPr>
-            <w:tcW w:w="1325" w:type="pct"/>
+            <w:tcW w:w="1326" w:type="pct"/>
           </w:tcPr>
           <w:p>
             <w:pPr>
@@ -1389,7 +2362,7 @@
         </w:trPr>
         <w:tc>
           <w:tcPr>
-            <w:tcW w:w="331" w:type="pct"/>
+            <w:tcW w:w="329" w:type="pct"/>
             <w:vAlign w:val="center"/>
           </w:tcPr>
           <w:p>
@@ -1413,7 +2386,7 @@
         </w:tc>
         <w:tc>
           <w:tcPr>
-            <w:tcW w:w="1513" w:type="pct"/>
+            <w:tcW w:w="1662" w:type="pct"/>
             <w:vAlign w:val="center"/>
           </w:tcPr>
           <w:p>
@@ -1432,13 +2405,49 @@
                 <w:sz w:val="26"/>
                 <w:szCs w:val="26"/>
               </w:rPr>
-              <w:t>Ứng dụng chạy trên môi trường nào?</w:t>
+              <w:t>Ứng dụng chạy trên</w:t>
+            </w:r>
+            <w:r>
+              <w:rPr>
+                <w:rFonts w:hint="default"/>
+                <w:color w:val="000000"/>
+                <w:sz w:val="26"/>
+                <w:szCs w:val="26"/>
+                <w:lang w:val="vi-VN"/>
+              </w:rPr>
+              <w:t xml:space="preserve"> hệ điều hành</w:t>
+            </w:r>
+            <w:r>
+              <w:rPr>
+                <w:color w:val="000000"/>
+                <w:sz w:val="26"/>
+                <w:szCs w:val="26"/>
+              </w:rPr>
+              <w:t xml:space="preserve"> </w:t>
+            </w:r>
+            <w:r>
+              <w:rPr>
+                <w:rFonts w:hint="default"/>
+                <w:color w:val="000000"/>
+                <w:sz w:val="26"/>
+                <w:szCs w:val="26"/>
+                <w:lang w:val="vi-VN"/>
+              </w:rPr>
+              <w:t>Linux phải không</w:t>
+            </w:r>
+            <w:r>
+              <w:rPr>
+                <w:color w:val="000000"/>
+                <w:sz w:val="26"/>
+                <w:szCs w:val="26"/>
+              </w:rPr>
+              <w:t>?</w:t>
             </w:r>
           </w:p>
         </w:tc>
         <w:tc>
           <w:tcPr>
-            <w:tcW w:w="1830" w:type="pct"/>
+            <w:tcW w:w="1682" w:type="pct"/>
             <w:vAlign w:val="center"/>
           </w:tcPr>
           <w:p>
@@ -1455,7 +2464,7 @@
         </w:tc>
         <w:tc>
           <w:tcPr>
-            <w:tcW w:w="1325" w:type="pct"/>
+            <w:tcW w:w="1326" w:type="pct"/>
           </w:tcPr>
           <w:p>
             <w:pPr>
@@ -1492,7 +2501,7 @@
         </w:trPr>
         <w:tc>
           <w:tcPr>
-            <w:tcW w:w="331" w:type="pct"/>
+            <w:tcW w:w="329" w:type="pct"/>
             <w:vAlign w:val="center"/>
           </w:tcPr>
           <w:p>
@@ -1516,7 +2525,7 @@
         </w:tc>
         <w:tc>
           <w:tcPr>
-            <w:tcW w:w="1513" w:type="pct"/>
+            <w:tcW w:w="1662" w:type="pct"/>
             <w:vAlign w:val="center"/>
           </w:tcPr>
           <w:p>
@@ -1536,13 +2545,13 @@
                 <w:sz w:val="26"/>
                 <w:szCs w:val="26"/>
               </w:rPr>
-              <w:t>Ngôn ngữ lập trình chính là gì?</w:t>
+              <w:t>Ngôn ngữ lập trình chính là Java đúng không? Bạn có hiểu gì về ngôn ngữ này không?</w:t>
             </w:r>
           </w:p>
         </w:tc>
         <w:tc>
           <w:tcPr>
-            <w:tcW w:w="1830" w:type="pct"/>
+            <w:tcW w:w="1682" w:type="pct"/>
             <w:vAlign w:val="center"/>
           </w:tcPr>
           <w:p>
@@ -1559,7 +2568,7 @@
         </w:tc>
         <w:tc>
           <w:tcPr>
-            <w:tcW w:w="1325" w:type="pct"/>
+            <w:tcW w:w="1326" w:type="pct"/>
           </w:tcPr>
           <w:p>
             <w:pPr>
@@ -1596,7 +2605,7 @@
         </w:trPr>
         <w:tc>
           <w:tcPr>
-            <w:tcW w:w="331" w:type="pct"/>
+            <w:tcW w:w="329" w:type="pct"/>
             <w:vAlign w:val="center"/>
           </w:tcPr>
           <w:p>
@@ -1620,12 +2629,13 @@
         </w:tc>
         <w:tc>
           <w:tcPr>
-            <w:tcW w:w="1513" w:type="pct"/>
+            <w:tcW w:w="1662" w:type="pct"/>
             <w:vAlign w:val="center"/>
           </w:tcPr>
           <w:p>
             <w:pPr>
               <w:spacing w:after="120" w:line="240" w:lineRule="auto"/>
+              <w:jc w:val="both"/>
               <w:rPr>
                 <w:rFonts w:ascii="Times New Roman" w:hAnsi="Times New Roman" w:cs="Times New Roman"/>
                 <w:sz w:val="26"/>
@@ -1639,13 +2649,13 @@
                 <w:sz w:val="26"/>
                 <w:szCs w:val="26"/>
               </w:rPr>
-              <w:t>Khi hết vé trong kho có số lượng gần hết (tới ngưỡng nào đó) thì sẽ cố dấu hiệu thống báo đến nhân viên quản lý kho để tránh tình trạng cầu vượt cung, tôi hiểu vậy có đúng không?</w:t>
+              <w:t>Chỗ trống và chỗ đã bán  trong đoàn tàu sẽ có dấu hiệu thống báo đến nhân viên bằng màu sắc hiển  thị trên vị trí chỗ ngồi để nhân viên biết rõ khi bán vé, tôi hiểu vậy có đúng không?</w:t>
             </w:r>
           </w:p>
         </w:tc>
         <w:tc>
           <w:tcPr>
-            <w:tcW w:w="1830" w:type="pct"/>
+            <w:tcW w:w="1682" w:type="pct"/>
             <w:vAlign w:val="center"/>
           </w:tcPr>
           <w:p>
@@ -1662,7 +2672,7 @@
         </w:tc>
         <w:tc>
           <w:tcPr>
-            <w:tcW w:w="1325" w:type="pct"/>
+            <w:tcW w:w="1326" w:type="pct"/>
           </w:tcPr>
           <w:p>
             <w:pPr>
@@ -1699,7 +2709,7 @@
         </w:trPr>
         <w:tc>
           <w:tcPr>
-            <w:tcW w:w="331" w:type="pct"/>
+            <w:tcW w:w="329" w:type="pct"/>
             <w:vAlign w:val="center"/>
           </w:tcPr>
           <w:p>
@@ -1723,7 +2733,7 @@
         </w:tc>
         <w:tc>
           <w:tcPr>
-            <w:tcW w:w="1513" w:type="pct"/>
+            <w:tcW w:w="1662" w:type="pct"/>
             <w:vAlign w:val="center"/>
           </w:tcPr>
           <w:p>
@@ -1742,14 +2752,15 @@
                 <w:color w:val="000000"/>
                 <w:sz w:val="26"/>
                 <w:szCs w:val="26"/>
-              </w:rPr>
-              <w:t>Khi vé trong kho có số lượng quá nhiều (tới ngưỡng nào đó) thì sẽ cố dấu hiệu thống báo đến nhân viên quản lý kho để tránh tình trạng cung vượt cầu, tôi hiểu vậy có đúng không?</w:t>
+                <w:shd w:val="clear" w:color="auto" w:fill="FFFFFF"/>
+              </w:rPr>
+              <w:t>Quản lý có chức năng thêm, xóa, sửa thông tin nhân viên khác hay  không?</w:t>
             </w:r>
           </w:p>
         </w:tc>
         <w:tc>
           <w:tcPr>
-            <w:tcW w:w="1830" w:type="pct"/>
+            <w:tcW w:w="1682" w:type="pct"/>
             <w:vAlign w:val="center"/>
           </w:tcPr>
           <w:p>
@@ -1766,7 +2777,7 @@
         </w:tc>
         <w:tc>
           <w:tcPr>
-            <w:tcW w:w="1325" w:type="pct"/>
+            <w:tcW w:w="1326" w:type="pct"/>
           </w:tcPr>
           <w:p>
             <w:pPr>
@@ -1803,7 +2814,7 @@
         </w:trPr>
         <w:tc>
           <w:tcPr>
-            <w:tcW w:w="331" w:type="pct"/>
+            <w:tcW w:w="329" w:type="pct"/>
             <w:vAlign w:val="center"/>
           </w:tcPr>
           <w:p>
@@ -1827,7 +2838,7 @@
         </w:tc>
         <w:tc>
           <w:tcPr>
-            <w:tcW w:w="1513" w:type="pct"/>
+            <w:tcW w:w="1662" w:type="pct"/>
             <w:vAlign w:val="center"/>
           </w:tcPr>
           <w:p>
@@ -1846,15 +2857,33 @@
                 <w:color w:val="000000"/>
                 <w:sz w:val="26"/>
                 <w:szCs w:val="26"/>
-                <w:shd w:val="clear" w:color="auto" w:fill="FFFFFF"/>
-              </w:rPr>
-              <w:t>Nhân viên quản lý có chức năng thêm, xóa, sửa thông tin nhân viên khác hay  không?</w:t>
+              </w:rPr>
+              <w:t>Ứng dụng</w:t>
+            </w:r>
+            <w:r>
+              <w:rPr>
+                <w:rFonts w:hint="default" w:ascii="Times New Roman" w:hAnsi="Times New Roman" w:cs="Times New Roman"/>
+                <w:color w:val="000000"/>
+                <w:sz w:val="26"/>
+                <w:szCs w:val="26"/>
+                <w:lang w:val="vi-VN"/>
+              </w:rPr>
+              <w:t xml:space="preserve"> có</w:t>
+            </w:r>
+            <w:r>
+              <w:rPr>
+                <w:rFonts w:ascii="Times New Roman" w:hAnsi="Times New Roman" w:cs="Times New Roman"/>
+                <w:color w:val="000000"/>
+                <w:sz w:val="26"/>
+                <w:szCs w:val="26"/>
+              </w:rPr>
+              <w:t xml:space="preserve"> hỗ trợ  phương thức thanh toán qua chuyển khoản hay không?</w:t>
             </w:r>
           </w:p>
         </w:tc>
         <w:tc>
           <w:tcPr>
-            <w:tcW w:w="1830" w:type="pct"/>
+            <w:tcW w:w="1682" w:type="pct"/>
             <w:vAlign w:val="center"/>
           </w:tcPr>
           <w:p>
@@ -1871,7 +2900,7 @@
         </w:tc>
         <w:tc>
           <w:tcPr>
-            <w:tcW w:w="1325" w:type="pct"/>
+            <w:tcW w:w="1326" w:type="pct"/>
           </w:tcPr>
           <w:p>
             <w:pPr>
@@ -1908,7 +2937,7 @@
         </w:trPr>
         <w:tc>
           <w:tcPr>
-            <w:tcW w:w="331" w:type="pct"/>
+            <w:tcW w:w="329" w:type="pct"/>
             <w:vAlign w:val="center"/>
           </w:tcPr>
           <w:p>
@@ -1932,7 +2961,7 @@
         </w:tc>
         <w:tc>
           <w:tcPr>
-            <w:tcW w:w="1513" w:type="pct"/>
+            <w:tcW w:w="1662" w:type="pct"/>
             <w:vAlign w:val="center"/>
           </w:tcPr>
           <w:p>
@@ -1952,13 +2981,13 @@
                 <w:sz w:val="26"/>
                 <w:szCs w:val="26"/>
               </w:rPr>
-              <w:t>Ứng dụng hỗ trợ  phương thức thanh toán qua chuyển khoản hay không?</w:t>
+              <w:t>Ngôn ngữ chính của ứng dụng là tiếng việt, tôi hiểu vậy có đúng không?</w:t>
             </w:r>
           </w:p>
         </w:tc>
         <w:tc>
           <w:tcPr>
-            <w:tcW w:w="1830" w:type="pct"/>
+            <w:tcW w:w="1682" w:type="pct"/>
             <w:vAlign w:val="center"/>
           </w:tcPr>
           <w:p>
@@ -1975,7 +3004,7 @@
         </w:tc>
         <w:tc>
           <w:tcPr>
-            <w:tcW w:w="1325" w:type="pct"/>
+            <w:tcW w:w="1326" w:type="pct"/>
           </w:tcPr>
           <w:p>
             <w:pPr>
@@ -2012,16 +3041,17 @@
         </w:trPr>
         <w:tc>
           <w:tcPr>
-            <w:tcW w:w="331" w:type="pct"/>
+            <w:tcW w:w="329" w:type="pct"/>
             <w:vAlign w:val="center"/>
           </w:tcPr>
           <w:p>
             <w:pPr>
               <w:spacing w:after="120" w:line="240" w:lineRule="auto"/>
               <w:rPr>
-                <w:rFonts w:ascii="Times New Roman" w:hAnsi="Times New Roman" w:cs="Times New Roman"/>
-                <w:sz w:val="26"/>
-                <w:szCs w:val="26"/>
+                <w:rFonts w:hint="default" w:ascii="Times New Roman" w:hAnsi="Times New Roman" w:cs="Times New Roman"/>
+                <w:sz w:val="26"/>
+                <w:szCs w:val="26"/>
+                <w:lang w:val="vi-VN"/>
               </w:rPr>
             </w:pPr>
             <w:r>
@@ -2030,13 +3060,22 @@
                 <w:sz w:val="26"/>
                 <w:szCs w:val="26"/>
               </w:rPr>
-              <w:t>11</w:t>
+              <w:t>1</w:t>
+            </w:r>
+            <w:r>
+              <w:rPr>
+                <w:rFonts w:hint="default" w:ascii="Times New Roman" w:hAnsi="Times New Roman" w:cs="Times New Roman"/>
+                <w:sz w:val="26"/>
+                <w:szCs w:val="26"/>
+                <w:lang w:val="vi-VN"/>
+              </w:rPr>
+              <w:t>1</w:t>
             </w:r>
           </w:p>
         </w:tc>
         <w:tc>
           <w:tcPr>
-            <w:tcW w:w="1513" w:type="pct"/>
+            <w:tcW w:w="1662" w:type="pct"/>
             <w:vAlign w:val="center"/>
           </w:tcPr>
           <w:p>
@@ -2057,13 +3096,13 @@
                 <w:sz w:val="26"/>
                 <w:szCs w:val="26"/>
               </w:rPr>
-              <w:t>Ngôn ngữ chính của ứng dụng là tiếng việt, tôi hiểu vậy có đúng không?</w:t>
+              <w:t>Vé tàu mà bạn muốn kinh doanh là vé vật lý phải không?</w:t>
             </w:r>
           </w:p>
         </w:tc>
         <w:tc>
           <w:tcPr>
-            <w:tcW w:w="1830" w:type="pct"/>
+            <w:tcW w:w="1682" w:type="pct"/>
             <w:vAlign w:val="center"/>
           </w:tcPr>
           <w:p>
@@ -2080,7 +3119,7 @@
         </w:tc>
         <w:tc>
           <w:tcPr>
-            <w:tcW w:w="1325" w:type="pct"/>
+            <w:tcW w:w="1326" w:type="pct"/>
           </w:tcPr>
           <w:p>
             <w:pPr>
@@ -2117,16 +3156,17 @@
         </w:trPr>
         <w:tc>
           <w:tcPr>
-            <w:tcW w:w="331" w:type="pct"/>
+            <w:tcW w:w="329" w:type="pct"/>
             <w:vAlign w:val="center"/>
           </w:tcPr>
           <w:p>
             <w:pPr>
               <w:spacing w:after="120" w:line="240" w:lineRule="auto"/>
               <w:rPr>
-                <w:rFonts w:ascii="Times New Roman" w:hAnsi="Times New Roman" w:cs="Times New Roman"/>
-                <w:sz w:val="26"/>
-                <w:szCs w:val="26"/>
+                <w:rFonts w:hint="default" w:ascii="Times New Roman" w:hAnsi="Times New Roman" w:cs="Times New Roman"/>
+                <w:sz w:val="26"/>
+                <w:szCs w:val="26"/>
+                <w:lang w:val="vi-VN"/>
               </w:rPr>
             </w:pPr>
             <w:r>
@@ -2135,13 +3175,22 @@
                 <w:sz w:val="26"/>
                 <w:szCs w:val="26"/>
               </w:rPr>
-              <w:t>12</w:t>
+              <w:t>1</w:t>
+            </w:r>
+            <w:r>
+              <w:rPr>
+                <w:rFonts w:hint="default" w:ascii="Times New Roman" w:hAnsi="Times New Roman" w:cs="Times New Roman"/>
+                <w:sz w:val="26"/>
+                <w:szCs w:val="26"/>
+                <w:lang w:val="vi-VN"/>
+              </w:rPr>
+              <w:t>2</w:t>
             </w:r>
           </w:p>
         </w:tc>
         <w:tc>
           <w:tcPr>
-            <w:tcW w:w="1513" w:type="pct"/>
+            <w:tcW w:w="1662" w:type="pct"/>
             <w:vAlign w:val="center"/>
           </w:tcPr>
           <w:p>
@@ -2149,10 +3198,11 @@
               <w:spacing w:after="120" w:line="240" w:lineRule="auto"/>
               <w:jc w:val="both"/>
               <w:rPr>
-                <w:rFonts w:ascii="Times New Roman" w:hAnsi="Times New Roman" w:cs="Times New Roman"/>
+                <w:rFonts w:hint="default" w:ascii="Times New Roman" w:hAnsi="Times New Roman" w:cs="Times New Roman"/>
                 <w:color w:val="000000"/>
                 <w:sz w:val="26"/>
                 <w:szCs w:val="26"/>
+                <w:lang w:val="vi-VN"/>
               </w:rPr>
             </w:pPr>
             <w:r>
@@ -2162,13 +3212,23 @@
                 <w:sz w:val="26"/>
                 <w:szCs w:val="26"/>
               </w:rPr>
-              <w:t>Vé tàu là mặt hàng chính, nhưng bên cạnh đó, bạn muốn có thêm một số dịch vụ khác như :phục vụ ăn uống, vận chuyển kèm theo vé không ?</w:t>
+              <w:t>Bạn có muốn lưu thông tin khách hàng không? Đối với thông tin khách hàng có cần bảo mật hay không</w:t>
+            </w:r>
+            <w:r>
+              <w:rPr>
+                <w:rFonts w:hint="default" w:ascii="Times New Roman" w:hAnsi="Times New Roman" w:cs="Times New Roman"/>
+                <w:color w:val="000000"/>
+                <w:sz w:val="26"/>
+                <w:szCs w:val="26"/>
+                <w:lang w:val="vi-VN"/>
+              </w:rPr>
+              <w:t>?</w:t>
             </w:r>
           </w:p>
         </w:tc>
         <w:tc>
           <w:tcPr>
-            <w:tcW w:w="1830" w:type="pct"/>
+            <w:tcW w:w="1682" w:type="pct"/>
             <w:vAlign w:val="center"/>
           </w:tcPr>
           <w:p>
@@ -2185,7 +3245,7 @@
         </w:tc>
         <w:tc>
           <w:tcPr>
-            <w:tcW w:w="1325" w:type="pct"/>
+            <w:tcW w:w="1326" w:type="pct"/>
           </w:tcPr>
           <w:p>
             <w:pPr>
@@ -2222,16 +3282,17 @@
         </w:trPr>
         <w:tc>
           <w:tcPr>
-            <w:tcW w:w="331" w:type="pct"/>
+            <w:tcW w:w="329" w:type="pct"/>
             <w:vAlign w:val="center"/>
           </w:tcPr>
           <w:p>
             <w:pPr>
               <w:spacing w:after="120" w:line="240" w:lineRule="auto"/>
               <w:rPr>
-                <w:rFonts w:ascii="Times New Roman" w:hAnsi="Times New Roman" w:cs="Times New Roman"/>
-                <w:sz w:val="26"/>
-                <w:szCs w:val="26"/>
+                <w:rFonts w:hint="default" w:ascii="Times New Roman" w:hAnsi="Times New Roman" w:cs="Times New Roman"/>
+                <w:sz w:val="26"/>
+                <w:szCs w:val="26"/>
+                <w:lang w:val="vi-VN"/>
               </w:rPr>
             </w:pPr>
             <w:r>
@@ -2240,13 +3301,22 @@
                 <w:sz w:val="26"/>
                 <w:szCs w:val="26"/>
               </w:rPr>
-              <w:t>13</w:t>
+              <w:t>1</w:t>
+            </w:r>
+            <w:r>
+              <w:rPr>
+                <w:rFonts w:hint="default" w:ascii="Times New Roman" w:hAnsi="Times New Roman" w:cs="Times New Roman"/>
+                <w:sz w:val="26"/>
+                <w:szCs w:val="26"/>
+                <w:lang w:val="vi-VN"/>
+              </w:rPr>
+              <w:t>3</w:t>
             </w:r>
           </w:p>
         </w:tc>
         <w:tc>
           <w:tcPr>
-            <w:tcW w:w="1513" w:type="pct"/>
+            <w:tcW w:w="1662" w:type="pct"/>
             <w:vAlign w:val="center"/>
           </w:tcPr>
           <w:p>
@@ -2267,13 +3337,51 @@
                 <w:sz w:val="26"/>
                 <w:szCs w:val="26"/>
               </w:rPr>
-              <w:t>Vé tàu mà bạn muốn kinh doanh là vé vật lý phải không?</w:t>
+              <w:t xml:space="preserve">Bạn có muốn báo cáo doanh số bán </w:t>
+            </w:r>
+            <w:r>
+              <w:rPr>
+                <w:rFonts w:hint="default" w:ascii="Times New Roman" w:hAnsi="Times New Roman" w:cs="Times New Roman"/>
+                <w:color w:val="000000"/>
+                <w:sz w:val="26"/>
+                <w:szCs w:val="26"/>
+                <w:lang w:val="vi-VN"/>
+              </w:rPr>
+              <w:t xml:space="preserve">vé </w:t>
+            </w:r>
+            <w:r>
+              <w:rPr>
+                <w:rFonts w:ascii="Times New Roman" w:hAnsi="Times New Roman" w:cs="Times New Roman"/>
+                <w:color w:val="000000"/>
+                <w:sz w:val="26"/>
+                <w:szCs w:val="26"/>
+              </w:rPr>
+              <w:t>theo</w:t>
+            </w:r>
+            <w:r>
+              <w:rPr>
+                <w:rFonts w:hint="default" w:ascii="Times New Roman" w:hAnsi="Times New Roman" w:cs="Times New Roman"/>
+                <w:color w:val="000000"/>
+                <w:sz w:val="26"/>
+                <w:szCs w:val="26"/>
+                <w:lang w:val="vi-VN"/>
+              </w:rPr>
+              <w:t xml:space="preserve"> ngày, </w:t>
+            </w:r>
+            <w:r>
+              <w:rPr>
+                <w:rFonts w:ascii="Times New Roman" w:hAnsi="Times New Roman" w:cs="Times New Roman"/>
+                <w:color w:val="000000"/>
+                <w:sz w:val="26"/>
+                <w:szCs w:val="26"/>
+              </w:rPr>
+              <w:t>tháng, quý, năm hay không?</w:t>
             </w:r>
           </w:p>
         </w:tc>
         <w:tc>
           <w:tcPr>
-            <w:tcW w:w="1830" w:type="pct"/>
+            <w:tcW w:w="1682" w:type="pct"/>
             <w:vAlign w:val="center"/>
           </w:tcPr>
           <w:p>
@@ -2290,7 +3398,7 @@
         </w:tc>
         <w:tc>
           <w:tcPr>
-            <w:tcW w:w="1325" w:type="pct"/>
+            <w:tcW w:w="1326" w:type="pct"/>
           </w:tcPr>
           <w:p>
             <w:pPr>
@@ -2327,16 +3435,17 @@
         </w:trPr>
         <w:tc>
           <w:tcPr>
-            <w:tcW w:w="331" w:type="pct"/>
+            <w:tcW w:w="329" w:type="pct"/>
             <w:vAlign w:val="center"/>
           </w:tcPr>
           <w:p>
             <w:pPr>
               <w:spacing w:after="120" w:line="240" w:lineRule="auto"/>
               <w:rPr>
-                <w:rFonts w:ascii="Times New Roman" w:hAnsi="Times New Roman" w:cs="Times New Roman"/>
-                <w:sz w:val="26"/>
-                <w:szCs w:val="26"/>
+                <w:rFonts w:hint="default" w:ascii="Times New Roman" w:hAnsi="Times New Roman" w:cs="Times New Roman"/>
+                <w:sz w:val="26"/>
+                <w:szCs w:val="26"/>
+                <w:lang w:val="vi-VN"/>
               </w:rPr>
             </w:pPr>
             <w:r>
@@ -2345,13 +3454,22 @@
                 <w:sz w:val="26"/>
                 <w:szCs w:val="26"/>
               </w:rPr>
-              <w:t>14</w:t>
+              <w:t>1</w:t>
+            </w:r>
+            <w:r>
+              <w:rPr>
+                <w:rFonts w:hint="default" w:ascii="Times New Roman" w:hAnsi="Times New Roman" w:cs="Times New Roman"/>
+                <w:sz w:val="26"/>
+                <w:szCs w:val="26"/>
+                <w:lang w:val="vi-VN"/>
+              </w:rPr>
+              <w:t>4</w:t>
             </w:r>
           </w:p>
         </w:tc>
         <w:tc>
           <w:tcPr>
-            <w:tcW w:w="1513" w:type="pct"/>
+            <w:tcW w:w="1662" w:type="pct"/>
             <w:vAlign w:val="center"/>
           </w:tcPr>
           <w:p>
@@ -2372,13 +3490,13 @@
                 <w:sz w:val="26"/>
                 <w:szCs w:val="26"/>
               </w:rPr>
-              <w:t>Bạn có muốn cùng một hệ thống có thể sử dụng cho cả nhân viên quản lí kho cũng như nhân viên thu ngân tùy thuộc vào trạng thái đăng nhập và ca làm việc, tôi hiểu vậy có đúng không?</w:t>
+              <w:t xml:space="preserve">Sẽ có mức ưu đãi khuyến mãi khi là khách hàng thân thiết ? Có các mức khuyến mãi nào và khuyến mãi ra sao? Tôi hiểu vậy có đúng không? </w:t>
             </w:r>
           </w:p>
         </w:tc>
         <w:tc>
           <w:tcPr>
-            <w:tcW w:w="1830" w:type="pct"/>
+            <w:tcW w:w="1682" w:type="pct"/>
             <w:vAlign w:val="center"/>
           </w:tcPr>
           <w:p>
@@ -2395,7 +3513,7 @@
         </w:tc>
         <w:tc>
           <w:tcPr>
-            <w:tcW w:w="1325" w:type="pct"/>
+            <w:tcW w:w="1326" w:type="pct"/>
           </w:tcPr>
           <w:p>
             <w:pPr>
@@ -2432,16 +3550,17 @@
         </w:trPr>
         <w:tc>
           <w:tcPr>
-            <w:tcW w:w="331" w:type="pct"/>
+            <w:tcW w:w="329" w:type="pct"/>
             <w:vAlign w:val="center"/>
           </w:tcPr>
           <w:p>
             <w:pPr>
               <w:spacing w:after="120" w:line="240" w:lineRule="auto"/>
               <w:rPr>
-                <w:rFonts w:ascii="Times New Roman" w:hAnsi="Times New Roman" w:cs="Times New Roman"/>
-                <w:sz w:val="26"/>
-                <w:szCs w:val="26"/>
+                <w:rFonts w:hint="default" w:ascii="Times New Roman" w:hAnsi="Times New Roman" w:cs="Times New Roman"/>
+                <w:sz w:val="26"/>
+                <w:szCs w:val="26"/>
+                <w:lang w:val="vi-VN"/>
               </w:rPr>
             </w:pPr>
             <w:r>
@@ -2450,13 +3569,22 @@
                 <w:sz w:val="26"/>
                 <w:szCs w:val="26"/>
               </w:rPr>
-              <w:t>15</w:t>
+              <w:t>1</w:t>
+            </w:r>
+            <w:r>
+              <w:rPr>
+                <w:rFonts w:hint="default" w:ascii="Times New Roman" w:hAnsi="Times New Roman" w:cs="Times New Roman"/>
+                <w:sz w:val="26"/>
+                <w:szCs w:val="26"/>
+                <w:lang w:val="vi-VN"/>
+              </w:rPr>
+              <w:t>5</w:t>
             </w:r>
           </w:p>
         </w:tc>
         <w:tc>
           <w:tcPr>
-            <w:tcW w:w="1513" w:type="pct"/>
+            <w:tcW w:w="1662" w:type="pct"/>
             <w:vAlign w:val="center"/>
           </w:tcPr>
           <w:p>
@@ -2477,13 +3605,13 @@
                 <w:sz w:val="26"/>
                 <w:szCs w:val="26"/>
               </w:rPr>
-              <w:t>Bạn có muốn lưu thông tin khách hàng không?</w:t>
+              <w:t>Một vé tàu được chốt khi khách hàng thanh toán, bạn có muốn để lại thông tin liên hệ của nhân viên tại quầy giao dịch trên hóa đơn phòng khi khách hàng có khiếu nại về sản phẩm trong thời gian cho phép. Tôi hiểu vậy có đúng không?</w:t>
             </w:r>
           </w:p>
         </w:tc>
         <w:tc>
           <w:tcPr>
-            <w:tcW w:w="1830" w:type="pct"/>
+            <w:tcW w:w="1682" w:type="pct"/>
             <w:vAlign w:val="center"/>
           </w:tcPr>
           <w:p>
@@ -2500,427 +3628,7 @@
         </w:tc>
         <w:tc>
           <w:tcPr>
-            <w:tcW w:w="1325" w:type="pct"/>
-          </w:tcPr>
-          <w:p>
-            <w:pPr>
-              <w:spacing w:after="120" w:line="240" w:lineRule="auto"/>
-              <w:jc w:val="both"/>
-              <w:rPr>
-                <w:rFonts w:ascii="Times New Roman" w:hAnsi="Times New Roman" w:cs="Times New Roman"/>
-                <w:sz w:val="26"/>
-                <w:szCs w:val="26"/>
-              </w:rPr>
-            </w:pPr>
-          </w:p>
-        </w:tc>
-      </w:tr>
-      <w:tr>
-        <w:tblPrEx>
-          <w:tblBorders>
-            <w:top w:val="single" w:color="auto" w:sz="4" w:space="0"/>
-            <w:left w:val="single" w:color="auto" w:sz="4" w:space="0"/>
-            <w:bottom w:val="single" w:color="auto" w:sz="4" w:space="0"/>
-            <w:right w:val="single" w:color="auto" w:sz="4" w:space="0"/>
-            <w:insideH w:val="single" w:color="auto" w:sz="4" w:space="0"/>
-            <w:insideV w:val="single" w:color="auto" w:sz="4" w:space="0"/>
-          </w:tblBorders>
-          <w:tblCellMar>
-            <w:top w:w="0" w:type="dxa"/>
-            <w:left w:w="108" w:type="dxa"/>
-            <w:bottom w:w="0" w:type="dxa"/>
-            <w:right w:w="108" w:type="dxa"/>
-          </w:tblCellMar>
-        </w:tblPrEx>
-        <w:trPr>
-          <w:trHeight w:val="339" w:hRule="atLeast"/>
-        </w:trPr>
-        <w:tc>
-          <w:tcPr>
-            <w:tcW w:w="331" w:type="pct"/>
-            <w:vAlign w:val="center"/>
-          </w:tcPr>
-          <w:p>
-            <w:pPr>
-              <w:spacing w:after="120" w:line="240" w:lineRule="auto"/>
-              <w:rPr>
-                <w:rFonts w:ascii="Times New Roman" w:hAnsi="Times New Roman" w:cs="Times New Roman"/>
-                <w:sz w:val="26"/>
-                <w:szCs w:val="26"/>
-              </w:rPr>
-            </w:pPr>
-            <w:r>
-              <w:rPr>
-                <w:rFonts w:ascii="Times New Roman" w:hAnsi="Times New Roman" w:cs="Times New Roman"/>
-                <w:sz w:val="26"/>
-                <w:szCs w:val="26"/>
-              </w:rPr>
-              <w:t>16</w:t>
-            </w:r>
-          </w:p>
-        </w:tc>
-        <w:tc>
-          <w:tcPr>
-            <w:tcW w:w="1513" w:type="pct"/>
-            <w:vAlign w:val="center"/>
-          </w:tcPr>
-          <w:p>
-            <w:pPr>
-              <w:spacing w:after="120" w:line="240" w:lineRule="auto"/>
-              <w:jc w:val="both"/>
-              <w:rPr>
-                <w:rFonts w:ascii="Times New Roman" w:hAnsi="Times New Roman" w:cs="Times New Roman"/>
-                <w:color w:val="000000"/>
-                <w:sz w:val="26"/>
-                <w:szCs w:val="26"/>
-              </w:rPr>
-            </w:pPr>
-            <w:r>
-              <w:rPr>
-                <w:rFonts w:ascii="Times New Roman" w:hAnsi="Times New Roman" w:cs="Times New Roman"/>
-                <w:color w:val="000000"/>
-                <w:sz w:val="26"/>
-                <w:szCs w:val="26"/>
-              </w:rPr>
-              <w:t>Bạn có muốn báo cáo doanh số bán sách theo ngày, tháng, quý, năm hay không?</w:t>
-            </w:r>
-          </w:p>
-        </w:tc>
-        <w:tc>
-          <w:tcPr>
-            <w:tcW w:w="1830" w:type="pct"/>
-            <w:vAlign w:val="center"/>
-          </w:tcPr>
-          <w:p>
-            <w:pPr>
-              <w:spacing w:after="120" w:line="240" w:lineRule="auto"/>
-              <w:jc w:val="both"/>
-              <w:rPr>
-                <w:rFonts w:ascii="Times New Roman" w:hAnsi="Times New Roman" w:cs="Times New Roman"/>
-                <w:sz w:val="26"/>
-                <w:szCs w:val="26"/>
-              </w:rPr>
-            </w:pPr>
-          </w:p>
-        </w:tc>
-        <w:tc>
-          <w:tcPr>
-            <w:tcW w:w="1325" w:type="pct"/>
-          </w:tcPr>
-          <w:p>
-            <w:pPr>
-              <w:spacing w:after="120" w:line="240" w:lineRule="auto"/>
-              <w:jc w:val="both"/>
-              <w:rPr>
-                <w:rFonts w:ascii="Times New Roman" w:hAnsi="Times New Roman" w:cs="Times New Roman"/>
-                <w:sz w:val="26"/>
-                <w:szCs w:val="26"/>
-              </w:rPr>
-            </w:pPr>
-          </w:p>
-        </w:tc>
-      </w:tr>
-      <w:tr>
-        <w:tblPrEx>
-          <w:tblBorders>
-            <w:top w:val="single" w:color="auto" w:sz="4" w:space="0"/>
-            <w:left w:val="single" w:color="auto" w:sz="4" w:space="0"/>
-            <w:bottom w:val="single" w:color="auto" w:sz="4" w:space="0"/>
-            <w:right w:val="single" w:color="auto" w:sz="4" w:space="0"/>
-            <w:insideH w:val="single" w:color="auto" w:sz="4" w:space="0"/>
-            <w:insideV w:val="single" w:color="auto" w:sz="4" w:space="0"/>
-          </w:tblBorders>
-          <w:tblCellMar>
-            <w:top w:w="0" w:type="dxa"/>
-            <w:left w:w="108" w:type="dxa"/>
-            <w:bottom w:w="0" w:type="dxa"/>
-            <w:right w:w="108" w:type="dxa"/>
-          </w:tblCellMar>
-        </w:tblPrEx>
-        <w:trPr>
-          <w:trHeight w:val="339" w:hRule="atLeast"/>
-        </w:trPr>
-        <w:tc>
-          <w:tcPr>
-            <w:tcW w:w="331" w:type="pct"/>
-            <w:vAlign w:val="center"/>
-          </w:tcPr>
-          <w:p>
-            <w:pPr>
-              <w:spacing w:after="120" w:line="240" w:lineRule="auto"/>
-              <w:rPr>
-                <w:rFonts w:ascii="Times New Roman" w:hAnsi="Times New Roman" w:cs="Times New Roman"/>
-                <w:sz w:val="26"/>
-                <w:szCs w:val="26"/>
-              </w:rPr>
-            </w:pPr>
-            <w:r>
-              <w:rPr>
-                <w:rFonts w:ascii="Times New Roman" w:hAnsi="Times New Roman" w:cs="Times New Roman"/>
-                <w:sz w:val="26"/>
-                <w:szCs w:val="26"/>
-              </w:rPr>
-              <w:t>17</w:t>
-            </w:r>
-          </w:p>
-        </w:tc>
-        <w:tc>
-          <w:tcPr>
-            <w:tcW w:w="1513" w:type="pct"/>
-            <w:vAlign w:val="center"/>
-          </w:tcPr>
-          <w:p>
-            <w:pPr>
-              <w:spacing w:after="120" w:line="240" w:lineRule="auto"/>
-              <w:jc w:val="both"/>
-              <w:rPr>
-                <w:rFonts w:ascii="Times New Roman" w:hAnsi="Times New Roman" w:cs="Times New Roman"/>
-                <w:color w:val="000000"/>
-                <w:sz w:val="26"/>
-                <w:szCs w:val="26"/>
-              </w:rPr>
-            </w:pPr>
-            <w:r>
-              <w:rPr>
-                <w:rFonts w:ascii="Times New Roman" w:hAnsi="Times New Roman" w:cs="Times New Roman"/>
-                <w:color w:val="000000"/>
-                <w:sz w:val="26"/>
-                <w:szCs w:val="26"/>
-              </w:rPr>
-              <w:t>Một hóa đơn được chốt khi khách hàng thanh toán, bạn có muốn để lại thông tin liên hệ nhân viên tại quầy giao dịch trên hóa đơn phòng khi khách hàng có khiếu nại về sản phẩm trong thời gian cho phép. tôi hiểu vậy có đúng không?</w:t>
-            </w:r>
-          </w:p>
-        </w:tc>
-        <w:tc>
-          <w:tcPr>
-            <w:tcW w:w="1830" w:type="pct"/>
-            <w:vAlign w:val="center"/>
-          </w:tcPr>
-          <w:p>
-            <w:pPr>
-              <w:spacing w:after="120" w:line="240" w:lineRule="auto"/>
-              <w:jc w:val="both"/>
-              <w:rPr>
-                <w:rFonts w:ascii="Times New Roman" w:hAnsi="Times New Roman" w:cs="Times New Roman"/>
-                <w:sz w:val="26"/>
-                <w:szCs w:val="26"/>
-              </w:rPr>
-            </w:pPr>
-          </w:p>
-        </w:tc>
-        <w:tc>
-          <w:tcPr>
-            <w:tcW w:w="1325" w:type="pct"/>
-          </w:tcPr>
-          <w:p>
-            <w:pPr>
-              <w:spacing w:after="120" w:line="240" w:lineRule="auto"/>
-              <w:jc w:val="both"/>
-              <w:rPr>
-                <w:rFonts w:ascii="Times New Roman" w:hAnsi="Times New Roman" w:cs="Times New Roman"/>
-                <w:sz w:val="26"/>
-                <w:szCs w:val="26"/>
-              </w:rPr>
-            </w:pPr>
-          </w:p>
-        </w:tc>
-      </w:tr>
-      <w:tr>
-        <w:tblPrEx>
-          <w:tblBorders>
-            <w:top w:val="single" w:color="auto" w:sz="4" w:space="0"/>
-            <w:left w:val="single" w:color="auto" w:sz="4" w:space="0"/>
-            <w:bottom w:val="single" w:color="auto" w:sz="4" w:space="0"/>
-            <w:right w:val="single" w:color="auto" w:sz="4" w:space="0"/>
-            <w:insideH w:val="single" w:color="auto" w:sz="4" w:space="0"/>
-            <w:insideV w:val="single" w:color="auto" w:sz="4" w:space="0"/>
-          </w:tblBorders>
-          <w:tblCellMar>
-            <w:top w:w="0" w:type="dxa"/>
-            <w:left w:w="108" w:type="dxa"/>
-            <w:bottom w:w="0" w:type="dxa"/>
-            <w:right w:w="108" w:type="dxa"/>
-          </w:tblCellMar>
-        </w:tblPrEx>
-        <w:trPr>
-          <w:trHeight w:val="339" w:hRule="atLeast"/>
-        </w:trPr>
-        <w:tc>
-          <w:tcPr>
-            <w:tcW w:w="331" w:type="pct"/>
-            <w:vAlign w:val="center"/>
-          </w:tcPr>
-          <w:p>
-            <w:pPr>
-              <w:spacing w:after="120" w:line="240" w:lineRule="auto"/>
-              <w:rPr>
-                <w:rFonts w:ascii="Times New Roman" w:hAnsi="Times New Roman" w:cs="Times New Roman"/>
-                <w:sz w:val="26"/>
-                <w:szCs w:val="26"/>
-              </w:rPr>
-            </w:pPr>
-            <w:r>
-              <w:rPr>
-                <w:rFonts w:ascii="Times New Roman" w:hAnsi="Times New Roman" w:cs="Times New Roman"/>
-                <w:sz w:val="26"/>
-                <w:szCs w:val="26"/>
-              </w:rPr>
-              <w:t>18</w:t>
-            </w:r>
-          </w:p>
-        </w:tc>
-        <w:tc>
-          <w:tcPr>
-            <w:tcW w:w="1513" w:type="pct"/>
-            <w:vAlign w:val="center"/>
-          </w:tcPr>
-          <w:p>
-            <w:pPr>
-              <w:spacing w:after="120" w:line="240" w:lineRule="auto"/>
-              <w:jc w:val="both"/>
-              <w:rPr>
-                <w:rFonts w:ascii="Times New Roman" w:hAnsi="Times New Roman" w:cs="Times New Roman"/>
-                <w:color w:val="000000"/>
-                <w:sz w:val="26"/>
-                <w:szCs w:val="26"/>
-              </w:rPr>
-            </w:pPr>
-            <w:r>
-              <w:rPr>
-                <w:rFonts w:ascii="Times New Roman" w:hAnsi="Times New Roman" w:cs="Times New Roman"/>
-                <w:color w:val="000000"/>
-                <w:sz w:val="26"/>
-                <w:szCs w:val="26"/>
-              </w:rPr>
-              <w:t>Đối với khách hàng đã lưu trữ trong hệ thống, bạn có muốn che một phần thông tin khách hàng trên hóa đơn. Tôi hiểu vậy có đúng không?</w:t>
-            </w:r>
-          </w:p>
-        </w:tc>
-        <w:tc>
-          <w:tcPr>
-            <w:tcW w:w="1830" w:type="pct"/>
-            <w:vAlign w:val="center"/>
-          </w:tcPr>
-          <w:p>
-            <w:pPr>
-              <w:spacing w:after="120" w:line="240" w:lineRule="auto"/>
-              <w:jc w:val="both"/>
-              <w:rPr>
-                <w:rFonts w:ascii="Times New Roman" w:hAnsi="Times New Roman" w:cs="Times New Roman"/>
-                <w:sz w:val="26"/>
-                <w:szCs w:val="26"/>
-              </w:rPr>
-            </w:pPr>
-          </w:p>
-        </w:tc>
-        <w:tc>
-          <w:tcPr>
-            <w:tcW w:w="1325" w:type="pct"/>
-          </w:tcPr>
-          <w:p>
-            <w:pPr>
-              <w:spacing w:after="120" w:line="240" w:lineRule="auto"/>
-              <w:jc w:val="both"/>
-              <w:rPr>
-                <w:rFonts w:ascii="Times New Roman" w:hAnsi="Times New Roman" w:cs="Times New Roman"/>
-                <w:sz w:val="26"/>
-                <w:szCs w:val="26"/>
-              </w:rPr>
-            </w:pPr>
-          </w:p>
-        </w:tc>
-      </w:tr>
-      <w:tr>
-        <w:tblPrEx>
-          <w:tblBorders>
-            <w:top w:val="single" w:color="auto" w:sz="4" w:space="0"/>
-            <w:left w:val="single" w:color="auto" w:sz="4" w:space="0"/>
-            <w:bottom w:val="single" w:color="auto" w:sz="4" w:space="0"/>
-            <w:right w:val="single" w:color="auto" w:sz="4" w:space="0"/>
-            <w:insideH w:val="single" w:color="auto" w:sz="4" w:space="0"/>
-            <w:insideV w:val="single" w:color="auto" w:sz="4" w:space="0"/>
-          </w:tblBorders>
-          <w:tblCellMar>
-            <w:top w:w="0" w:type="dxa"/>
-            <w:left w:w="108" w:type="dxa"/>
-            <w:bottom w:w="0" w:type="dxa"/>
-            <w:right w:w="108" w:type="dxa"/>
-          </w:tblCellMar>
-        </w:tblPrEx>
-        <w:trPr>
-          <w:trHeight w:val="339" w:hRule="atLeast"/>
-        </w:trPr>
-        <w:tc>
-          <w:tcPr>
-            <w:tcW w:w="331" w:type="pct"/>
-            <w:vAlign w:val="center"/>
-          </w:tcPr>
-          <w:p>
-            <w:pPr>
-              <w:spacing w:after="120" w:line="240" w:lineRule="auto"/>
-              <w:rPr>
-                <w:rFonts w:ascii="Times New Roman" w:hAnsi="Times New Roman" w:cs="Times New Roman"/>
-                <w:sz w:val="26"/>
-                <w:szCs w:val="26"/>
-              </w:rPr>
-            </w:pPr>
-            <w:r>
-              <w:rPr>
-                <w:rFonts w:ascii="Times New Roman" w:hAnsi="Times New Roman" w:cs="Times New Roman"/>
-                <w:sz w:val="26"/>
-                <w:szCs w:val="26"/>
-              </w:rPr>
-              <w:t>19</w:t>
-            </w:r>
-          </w:p>
-        </w:tc>
-        <w:tc>
-          <w:tcPr>
-            <w:tcW w:w="1513" w:type="pct"/>
-            <w:vAlign w:val="center"/>
-          </w:tcPr>
-          <w:p>
-            <w:pPr>
-              <w:spacing w:after="120" w:line="240" w:lineRule="auto"/>
-              <w:jc w:val="both"/>
-              <w:rPr>
-                <w:rFonts w:ascii="Times New Roman" w:hAnsi="Times New Roman" w:cs="Times New Roman"/>
-                <w:color w:val="000000"/>
-                <w:sz w:val="26"/>
-                <w:szCs w:val="26"/>
-              </w:rPr>
-            </w:pPr>
-            <w:r>
-              <w:rPr>
-                <w:rFonts w:ascii="Times New Roman" w:hAnsi="Times New Roman" w:cs="Times New Roman"/>
-                <w:color w:val="000000"/>
-                <w:sz w:val="26"/>
-                <w:szCs w:val="26"/>
-              </w:rPr>
-              <w:t>Mức ưu đãi khuyến mãi khi là khách hàng thân thiết là gì ?</w:t>
-            </w:r>
-          </w:p>
-        </w:tc>
-        <w:tc>
-          <w:tcPr>
-            <w:tcW w:w="1830" w:type="pct"/>
-            <w:vAlign w:val="center"/>
-          </w:tcPr>
-          <w:p>
-            <w:pPr>
-              <w:spacing w:after="120" w:line="240" w:lineRule="auto"/>
-              <w:jc w:val="both"/>
-              <w:rPr>
-                <w:rFonts w:ascii="Times New Roman" w:hAnsi="Times New Roman" w:cs="Times New Roman"/>
-                <w:sz w:val="26"/>
-                <w:szCs w:val="26"/>
-              </w:rPr>
-            </w:pPr>
-          </w:p>
-        </w:tc>
-        <w:tc>
-          <w:tcPr>
-            <w:tcW w:w="1325" w:type="pct"/>
+            <w:tcW w:w="1326" w:type="pct"/>
           </w:tcPr>
           <w:p>
             <w:pPr>
@@ -2987,10 +3695,20 @@
       </w:pPr>
       <w:r>
         <w:rPr>
-          <w:rFonts w:ascii="Times New Roman" w:hAnsi="Times New Roman" w:cs="Times New Roman"/>
+          <w:rFonts w:hint="default" w:ascii="Times New Roman" w:hAnsi="Times New Roman" w:cs="Times New Roman"/>
           <w:b/>
           <w:sz w:val="26"/>
           <w:szCs w:val="26"/>
+          <w:lang w:val="vi-VN"/>
+        </w:rPr>
+        <w:t xml:space="preserve">3.1. </w:t>
+      </w:r>
+      <w:r>
+        <w:rPr>
+          <w:rFonts w:ascii="Times New Roman" w:hAnsi="Times New Roman" w:cs="Times New Roman"/>
+          <w:b/>
+          <w:sz w:val="26"/>
+          <w:szCs w:val="26"/>
         </w:rPr>
         <w:t>Yêu cầu Chức năng:</w:t>
       </w:r>
@@ -3019,6 +3737,7 @@
     <w:p>
       <w:pPr>
         <w:spacing w:after="120" w:line="240" w:lineRule="auto"/>
+        <w:ind w:firstLine="720" w:firstLineChars="0"/>
         <w:jc w:val="both"/>
         <w:rPr>
           <w:rFonts w:ascii="Times New Roman" w:hAnsi="Times New Roman" w:cs="Times New Roman"/>
@@ -3040,6 +3759,7 @@
     <w:p>
       <w:pPr>
         <w:spacing w:after="120" w:line="240" w:lineRule="auto"/>
+        <w:ind w:firstLine="720" w:firstLineChars="0"/>
         <w:jc w:val="both"/>
         <w:rPr>
           <w:rFonts w:ascii="Times New Roman" w:hAnsi="Times New Roman" w:cs="Times New Roman"/>
@@ -3063,62 +3783,151 @@
         <w:spacing w:after="120" w:line="240" w:lineRule="auto"/>
         <w:jc w:val="both"/>
         <w:rPr>
-          <w:rFonts w:ascii="Times New Roman" w:hAnsi="Times New Roman" w:cs="Times New Roman"/>
-          <w:bCs/>
-          <w:sz w:val="26"/>
-          <w:szCs w:val="26"/>
-        </w:rPr>
-      </w:pPr>
-      <w:r>
-        <w:rPr>
-          <w:rFonts w:ascii="Times New Roman" w:hAnsi="Times New Roman" w:cs="Times New Roman"/>
-          <w:bCs/>
-          <w:sz w:val="26"/>
-          <w:szCs w:val="26"/>
-        </w:rPr>
-        <w:t>- Thanh toán:</w:t>
-      </w:r>
-    </w:p>
-    <w:p>
-      <w:pPr>
-        <w:spacing w:after="120" w:line="240" w:lineRule="auto"/>
-        <w:jc w:val="both"/>
-        <w:rPr>
-          <w:rFonts w:ascii="Times New Roman" w:hAnsi="Times New Roman" w:cs="Times New Roman"/>
-          <w:bCs/>
-          <w:sz w:val="26"/>
-          <w:szCs w:val="26"/>
-        </w:rPr>
-      </w:pPr>
-      <w:r>
-        <w:rPr>
-          <w:rFonts w:ascii="Times New Roman" w:hAnsi="Times New Roman" w:cs="Times New Roman"/>
-          <w:bCs/>
-          <w:sz w:val="26"/>
-          <w:szCs w:val="26"/>
-        </w:rPr>
-        <w:t>+ Cung cấp nhiều phương thức thanh toán an toàn và thuận lợi.</w:t>
-      </w:r>
-    </w:p>
-    <w:p>
-      <w:pPr>
-        <w:spacing w:after="120" w:line="240" w:lineRule="auto"/>
-        <w:jc w:val="both"/>
-        <w:rPr>
-          <w:rFonts w:ascii="Times New Roman" w:hAnsi="Times New Roman" w:cs="Times New Roman"/>
-          <w:bCs/>
-          <w:sz w:val="26"/>
-          <w:szCs w:val="26"/>
-        </w:rPr>
-      </w:pPr>
-      <w:r>
-        <w:rPr>
-          <w:rFonts w:ascii="Times New Roman" w:hAnsi="Times New Roman" w:cs="Times New Roman"/>
-          <w:bCs/>
-          <w:sz w:val="26"/>
-          <w:szCs w:val="26"/>
-        </w:rPr>
-        <w:t>+ Xác nhận đơn hàng và cung cấp vé điện tử.</w:t>
+          <w:rFonts w:hint="default" w:ascii="Times New Roman" w:hAnsi="Times New Roman" w:cs="Times New Roman"/>
+          <w:bCs/>
+          <w:sz w:val="26"/>
+          <w:szCs w:val="26"/>
+          <w:lang w:val="vi-VN"/>
+        </w:rPr>
+      </w:pPr>
+      <w:r>
+        <w:rPr>
+          <w:rFonts w:hint="default" w:ascii="Times New Roman" w:hAnsi="Times New Roman" w:cs="Times New Roman"/>
+          <w:bCs/>
+          <w:sz w:val="26"/>
+          <w:szCs w:val="26"/>
+          <w:lang w:val="vi-VN"/>
+        </w:rPr>
+        <w:t>- Quản lý nhân viên</w:t>
+      </w:r>
+    </w:p>
+    <w:p>
+      <w:pPr>
+        <w:spacing w:after="120" w:line="240" w:lineRule="auto"/>
+        <w:jc w:val="both"/>
+        <w:rPr>
+          <w:rFonts w:hint="default" w:ascii="Times New Roman" w:hAnsi="Times New Roman" w:cs="Times New Roman"/>
+          <w:bCs/>
+          <w:sz w:val="26"/>
+          <w:szCs w:val="26"/>
+          <w:lang w:val="vi-VN"/>
+        </w:rPr>
+      </w:pPr>
+      <w:r>
+        <w:rPr>
+          <w:rFonts w:hint="default" w:ascii="Times New Roman" w:hAnsi="Times New Roman" w:cs="Times New Roman"/>
+          <w:bCs/>
+          <w:sz w:val="26"/>
+          <w:szCs w:val="26"/>
+          <w:lang w:val="vi-VN"/>
+        </w:rPr>
+        <w:tab/>
+      </w:r>
+      <w:r>
+        <w:rPr>
+          <w:rFonts w:hint="default" w:ascii="Times New Roman" w:hAnsi="Times New Roman" w:cs="Times New Roman"/>
+          <w:bCs/>
+          <w:sz w:val="26"/>
+          <w:szCs w:val="26"/>
+          <w:lang w:val="vi-VN"/>
+        </w:rPr>
+        <w:t>+ Cho phép thêm, xóa, sửa, tìm kiếm nhân viên.</w:t>
+      </w:r>
+    </w:p>
+    <w:p>
+      <w:pPr>
+        <w:spacing w:after="120" w:line="240" w:lineRule="auto"/>
+        <w:jc w:val="both"/>
+        <w:rPr>
+          <w:rFonts w:hint="default" w:ascii="Times New Roman" w:hAnsi="Times New Roman" w:cs="Times New Roman"/>
+          <w:bCs/>
+          <w:sz w:val="26"/>
+          <w:szCs w:val="26"/>
+          <w:lang w:val="vi-VN"/>
+        </w:rPr>
+      </w:pPr>
+      <w:r>
+        <w:rPr>
+          <w:rFonts w:hint="default" w:ascii="Times New Roman" w:hAnsi="Times New Roman" w:cs="Times New Roman"/>
+          <w:bCs/>
+          <w:sz w:val="26"/>
+          <w:szCs w:val="26"/>
+          <w:lang w:val="vi-VN"/>
+        </w:rPr>
+        <w:t>- Quản lý hành khách</w:t>
+      </w:r>
+    </w:p>
+    <w:p>
+      <w:pPr>
+        <w:spacing w:after="120" w:line="240" w:lineRule="auto"/>
+        <w:jc w:val="both"/>
+        <w:rPr>
+          <w:rFonts w:hint="default" w:ascii="Times New Roman" w:hAnsi="Times New Roman" w:cs="Times New Roman"/>
+          <w:bCs/>
+          <w:sz w:val="26"/>
+          <w:szCs w:val="26"/>
+          <w:lang w:val="vi-VN"/>
+        </w:rPr>
+      </w:pPr>
+      <w:r>
+        <w:rPr>
+          <w:rFonts w:hint="default" w:ascii="Times New Roman" w:hAnsi="Times New Roman" w:cs="Times New Roman"/>
+          <w:bCs/>
+          <w:sz w:val="26"/>
+          <w:szCs w:val="26"/>
+          <w:lang w:val="vi-VN"/>
+        </w:rPr>
+        <w:tab/>
+      </w:r>
+      <w:r>
+        <w:rPr>
+          <w:rFonts w:hint="default" w:ascii="Times New Roman" w:hAnsi="Times New Roman" w:cs="Times New Roman"/>
+          <w:bCs/>
+          <w:sz w:val="26"/>
+          <w:szCs w:val="26"/>
+          <w:lang w:val="vi-VN"/>
+        </w:rPr>
+        <w:t>+ Cho phép thêm, xóa, sửa, tìm kiếm hành khách.</w:t>
+      </w:r>
+    </w:p>
+    <w:p>
+      <w:pPr>
+        <w:spacing w:after="120" w:line="240" w:lineRule="auto"/>
+        <w:jc w:val="both"/>
+        <w:rPr>
+          <w:rFonts w:ascii="Times New Roman" w:hAnsi="Times New Roman" w:cs="Times New Roman"/>
+          <w:bCs/>
+          <w:sz w:val="26"/>
+          <w:szCs w:val="26"/>
+        </w:rPr>
+      </w:pPr>
+      <w:r>
+        <w:rPr>
+          <w:rFonts w:ascii="Times New Roman" w:hAnsi="Times New Roman" w:cs="Times New Roman"/>
+          <w:bCs/>
+          <w:sz w:val="26"/>
+          <w:szCs w:val="26"/>
+        </w:rPr>
+        <w:t>- Thanh toán</w:t>
+      </w:r>
+      <w:r>
+        <w:rPr>
+          <w:rFonts w:hint="default" w:ascii="Times New Roman" w:hAnsi="Times New Roman" w:cs="Times New Roman"/>
+          <w:bCs/>
+          <w:sz w:val="26"/>
+          <w:szCs w:val="26"/>
+          <w:lang w:val="vi-VN"/>
+        </w:rPr>
+        <w:t xml:space="preserve"> bằng tiền mặt</w:t>
+      </w:r>
+      <w:r>
+        <w:rPr>
+          <w:rFonts w:ascii="Times New Roman" w:hAnsi="Times New Roman" w:cs="Times New Roman"/>
+          <w:bCs/>
+          <w:sz w:val="26"/>
+          <w:szCs w:val="26"/>
+        </w:rPr>
+        <w:t>.</w:t>
       </w:r>
     </w:p>
     <w:p>
@@ -3145,6 +3954,7 @@
     <w:p>
       <w:pPr>
         <w:spacing w:after="120" w:line="240" w:lineRule="auto"/>
+        <w:ind w:firstLine="720" w:firstLineChars="0"/>
         <w:jc w:val="both"/>
         <w:rPr>
           <w:rFonts w:ascii="Times New Roman" w:hAnsi="Times New Roman" w:cs="Times New Roman"/>
@@ -3166,6 +3976,7 @@
     <w:p>
       <w:pPr>
         <w:spacing w:after="120" w:line="240" w:lineRule="auto"/>
+        <w:ind w:firstLine="720" w:firstLineChars="0"/>
         <w:jc w:val="both"/>
         <w:rPr>
           <w:rFonts w:ascii="Times New Roman" w:hAnsi="Times New Roman" w:cs="Times New Roman"/>
@@ -3208,6 +4019,7 @@
     <w:p>
       <w:pPr>
         <w:spacing w:after="120" w:line="240" w:lineRule="auto"/>
+        <w:ind w:firstLine="720" w:firstLineChars="0"/>
         <w:jc w:val="both"/>
         <w:rPr>
           <w:rFonts w:ascii="Times New Roman" w:hAnsi="Times New Roman" w:cs="Times New Roman"/>
@@ -3229,6 +4041,7 @@
     <w:p>
       <w:pPr>
         <w:spacing w:after="120" w:line="240" w:lineRule="auto"/>
+        <w:ind w:firstLine="720" w:firstLineChars="0"/>
         <w:jc w:val="both"/>
         <w:rPr>
           <w:rFonts w:ascii="Times New Roman" w:hAnsi="Times New Roman" w:cs="Times New Roman"/>
@@ -3271,6 +4084,7 @@
     <w:p>
       <w:pPr>
         <w:spacing w:after="120" w:line="240" w:lineRule="auto"/>
+        <w:ind w:firstLine="720" w:firstLineChars="0"/>
         <w:jc w:val="both"/>
         <w:rPr>
           <w:rFonts w:ascii="Times New Roman" w:hAnsi="Times New Roman" w:cs="Times New Roman"/>
@@ -3292,6 +4106,7 @@
     <w:p>
       <w:pPr>
         <w:spacing w:after="120" w:line="240" w:lineRule="auto"/>
+        <w:ind w:firstLine="720" w:firstLineChars="0"/>
         <w:jc w:val="both"/>
         <w:rPr>
           <w:rFonts w:ascii="Times New Roman" w:hAnsi="Times New Roman" w:cs="Times New Roman"/>
@@ -3334,6 +4149,7 @@
     <w:p>
       <w:pPr>
         <w:spacing w:after="120" w:line="240" w:lineRule="auto"/>
+        <w:ind w:firstLine="720" w:firstLineChars="0"/>
         <w:jc w:val="both"/>
         <w:rPr>
           <w:rFonts w:ascii="Times New Roman" w:hAnsi="Times New Roman" w:cs="Times New Roman"/>
@@ -3376,6 +4192,7 @@
     <w:p>
       <w:pPr>
         <w:spacing w:after="120" w:line="240" w:lineRule="auto"/>
+        <w:ind w:firstLine="720" w:firstLineChars="0"/>
         <w:jc w:val="both"/>
         <w:rPr>
           <w:rFonts w:ascii="Times New Roman" w:hAnsi="Times New Roman" w:cs="Times New Roman"/>
@@ -3397,6 +4214,7 @@
     <w:p>
       <w:pPr>
         <w:spacing w:after="120" w:line="240" w:lineRule="auto"/>
+        <w:ind w:firstLine="720" w:firstLineChars="0"/>
         <w:jc w:val="both"/>
         <w:rPr>
           <w:rFonts w:ascii="Times New Roman" w:hAnsi="Times New Roman" w:cs="Times New Roman"/>
@@ -3439,6 +4257,7 @@
     <w:p>
       <w:pPr>
         <w:spacing w:after="120" w:line="240" w:lineRule="auto"/>
+        <w:ind w:firstLine="720" w:firstLineChars="0"/>
         <w:jc w:val="both"/>
         <w:rPr>
           <w:rFonts w:ascii="Times New Roman" w:hAnsi="Times New Roman" w:cs="Times New Roman"/>
@@ -3462,6 +4281,52 @@
         <w:spacing w:after="120" w:line="240" w:lineRule="auto"/>
         <w:jc w:val="both"/>
         <w:rPr>
+          <w:rFonts w:hint="default" w:ascii="Times New Roman" w:hAnsi="Times New Roman" w:cs="Times New Roman"/>
+          <w:bCs/>
+          <w:sz w:val="26"/>
+          <w:szCs w:val="26"/>
+          <w:lang w:val="vi-VN"/>
+        </w:rPr>
+      </w:pPr>
+      <w:r>
+        <w:rPr>
+          <w:rFonts w:hint="default" w:ascii="Times New Roman" w:hAnsi="Times New Roman" w:cs="Times New Roman"/>
+          <w:bCs/>
+          <w:sz w:val="26"/>
+          <w:szCs w:val="26"/>
+          <w:lang w:val="vi-VN"/>
+        </w:rPr>
+        <w:t>- Quản lý lịch trình.</w:t>
+      </w:r>
+    </w:p>
+    <w:p>
+      <w:pPr>
+        <w:spacing w:after="120" w:line="240" w:lineRule="auto"/>
+        <w:jc w:val="both"/>
+        <w:rPr>
+          <w:rFonts w:hint="default" w:ascii="Times New Roman" w:hAnsi="Times New Roman" w:cs="Times New Roman"/>
+          <w:bCs/>
+          <w:sz w:val="26"/>
+          <w:szCs w:val="26"/>
+          <w:lang w:val="vi-VN"/>
+        </w:rPr>
+      </w:pPr>
+      <w:r>
+        <w:rPr>
+          <w:rFonts w:hint="default" w:ascii="Times New Roman" w:hAnsi="Times New Roman" w:cs="Times New Roman"/>
+          <w:bCs/>
+          <w:sz w:val="26"/>
+          <w:szCs w:val="26"/>
+          <w:lang w:val="vi-VN"/>
+        </w:rPr>
+        <w:t>- Quản lý thống kê.</w:t>
+      </w:r>
+    </w:p>
+    <w:p>
+      <w:pPr>
+        <w:spacing w:after="120" w:line="240" w:lineRule="auto"/>
+        <w:jc w:val="both"/>
+        <w:rPr>
           <w:rFonts w:ascii="Times New Roman" w:hAnsi="Times New Roman" w:cs="Times New Roman"/>
           <w:b/>
           <w:sz w:val="26"/>
@@ -3470,10 +4335,20 @@
       </w:pPr>
       <w:r>
         <w:rPr>
-          <w:rFonts w:ascii="Times New Roman" w:hAnsi="Times New Roman" w:cs="Times New Roman"/>
+          <w:rFonts w:hint="default" w:ascii="Times New Roman" w:hAnsi="Times New Roman" w:cs="Times New Roman"/>
           <w:b/>
           <w:sz w:val="26"/>
           <w:szCs w:val="26"/>
+          <w:lang w:val="vi-VN"/>
+        </w:rPr>
+        <w:t xml:space="preserve">3.2. </w:t>
+      </w:r>
+      <w:r>
+        <w:rPr>
+          <w:rFonts w:ascii="Times New Roman" w:hAnsi="Times New Roman" w:cs="Times New Roman"/>
+          <w:b/>
+          <w:sz w:val="26"/>
+          <w:szCs w:val="26"/>
         </w:rPr>
         <w:t>Yêu cầu Phi chức năng:</w:t>
       </w:r>
@@ -3502,6 +4377,7 @@
     <w:p>
       <w:pPr>
         <w:spacing w:after="120" w:line="240" w:lineRule="auto"/>
+        <w:ind w:firstLine="720" w:firstLineChars="0"/>
         <w:jc w:val="both"/>
         <w:rPr>
           <w:rFonts w:ascii="Times New Roman" w:hAnsi="Times New Roman" w:cs="Times New Roman"/>
@@ -3544,6 +4420,7 @@
     <w:p>
       <w:pPr>
         <w:spacing w:after="120" w:line="240" w:lineRule="auto"/>
+        <w:ind w:firstLine="720" w:firstLineChars="0"/>
         <w:jc w:val="both"/>
         <w:rPr>
           <w:rFonts w:ascii="Times New Roman" w:hAnsi="Times New Roman" w:cs="Times New Roman"/>
@@ -3565,6 +4442,7 @@
     <w:p>
       <w:pPr>
         <w:spacing w:after="120" w:line="240" w:lineRule="auto"/>
+        <w:ind w:firstLine="720" w:firstLineChars="0"/>
         <w:jc w:val="both"/>
         <w:rPr>
           <w:rFonts w:ascii="Times New Roman" w:hAnsi="Times New Roman" w:cs="Times New Roman"/>
@@ -3607,6 +4485,7 @@
     <w:p>
       <w:pPr>
         <w:spacing w:after="120" w:line="240" w:lineRule="auto"/>
+        <w:ind w:firstLine="720" w:firstLineChars="0"/>
         <w:jc w:val="both"/>
         <w:rPr>
           <w:rFonts w:ascii="Times New Roman" w:hAnsi="Times New Roman" w:cs="Times New Roman"/>
@@ -3649,6 +4528,7 @@
     <w:p>
       <w:pPr>
         <w:spacing w:after="120" w:line="240" w:lineRule="auto"/>
+        <w:ind w:firstLine="720" w:firstLineChars="0"/>
         <w:jc w:val="both"/>
         <w:rPr>
           <w:rFonts w:ascii="Times New Roman" w:hAnsi="Times New Roman" w:cs="Times New Roman"/>
@@ -3670,6 +4550,7 @@
     <w:p>
       <w:pPr>
         <w:spacing w:after="120" w:line="240" w:lineRule="auto"/>
+        <w:ind w:firstLine="720" w:firstLineChars="0"/>
         <w:jc w:val="both"/>
         <w:rPr>
           <w:rFonts w:ascii="Times New Roman" w:hAnsi="Times New Roman" w:cs="Times New Roman"/>
@@ -3712,6 +4593,7 @@
     <w:p>
       <w:pPr>
         <w:spacing w:after="120" w:line="240" w:lineRule="auto"/>
+        <w:ind w:firstLine="720" w:firstLineChars="0"/>
         <w:jc w:val="both"/>
         <w:rPr>
           <w:rFonts w:ascii="Times New Roman" w:hAnsi="Times New Roman" w:cs="Times New Roman"/>
@@ -3733,6 +4615,7 @@
     <w:p>
       <w:pPr>
         <w:spacing w:after="120" w:line="240" w:lineRule="auto"/>
+        <w:ind w:firstLine="720" w:firstLineChars="0"/>
         <w:jc w:val="both"/>
         <w:rPr>
           <w:rFonts w:ascii="Times New Roman" w:hAnsi="Times New Roman" w:cs="Times New Roman"/>
@@ -3775,6 +4658,7 @@
     <w:p>
       <w:pPr>
         <w:spacing w:after="120" w:line="240" w:lineRule="auto"/>
+        <w:ind w:firstLine="720" w:firstLineChars="0"/>
         <w:jc w:val="both"/>
         <w:rPr>
           <w:rFonts w:ascii="Times New Roman" w:hAnsi="Times New Roman" w:cs="Times New Roman"/>
@@ -3796,6 +4680,7 @@
     <w:p>
       <w:pPr>
         <w:spacing w:after="120" w:line="240" w:lineRule="auto"/>
+        <w:ind w:firstLine="720" w:firstLineChars="0"/>
         <w:jc w:val="both"/>
         <w:rPr>
           <w:rFonts w:ascii="Times New Roman" w:hAnsi="Times New Roman" w:cs="Times New Roman"/>
@@ -3817,66 +4702,7 @@
     <w:p>
       <w:pPr>
         <w:spacing w:after="120" w:line="240" w:lineRule="auto"/>
-        <w:jc w:val="both"/>
-        <w:rPr>
-          <w:rFonts w:ascii="Times New Roman" w:hAnsi="Times New Roman" w:cs="Times New Roman"/>
-          <w:bCs/>
-          <w:sz w:val="26"/>
-          <w:szCs w:val="26"/>
-        </w:rPr>
-      </w:pPr>
-    </w:p>
-    <w:p>
-      <w:pPr>
-        <w:spacing w:after="120" w:line="240" w:lineRule="auto"/>
-        <w:jc w:val="both"/>
-        <w:rPr>
-          <w:rFonts w:ascii="Times New Roman" w:hAnsi="Times New Roman" w:cs="Times New Roman"/>
-          <w:bCs/>
-          <w:sz w:val="26"/>
-          <w:szCs w:val="26"/>
-        </w:rPr>
-      </w:pPr>
-    </w:p>
-    <w:p>
-      <w:pPr>
-        <w:spacing w:after="120" w:line="240" w:lineRule="auto"/>
-        <w:jc w:val="both"/>
-        <w:rPr>
-          <w:rFonts w:ascii="Times New Roman" w:hAnsi="Times New Roman" w:cs="Times New Roman"/>
-          <w:bCs/>
-          <w:sz w:val="26"/>
-          <w:szCs w:val="26"/>
-        </w:rPr>
-      </w:pPr>
-    </w:p>
-    <w:p>
-      <w:pPr>
-        <w:spacing w:after="120" w:line="240" w:lineRule="auto"/>
-        <w:jc w:val="both"/>
-        <w:rPr>
-          <w:rFonts w:ascii="Times New Roman" w:hAnsi="Times New Roman" w:cs="Times New Roman"/>
-          <w:bCs/>
-          <w:sz w:val="26"/>
-          <w:szCs w:val="26"/>
-        </w:rPr>
-      </w:pPr>
-    </w:p>
-    <w:p>
-      <w:pPr>
-        <w:spacing w:after="120" w:line="240" w:lineRule="auto"/>
-        <w:jc w:val="both"/>
-        <w:rPr>
-          <w:rFonts w:ascii="Times New Roman" w:hAnsi="Times New Roman" w:cs="Times New Roman"/>
-          <w:bCs/>
-          <w:sz w:val="26"/>
-          <w:szCs w:val="26"/>
-        </w:rPr>
-      </w:pPr>
-    </w:p>
-    <w:p>
-      <w:pPr>
-        <w:spacing w:after="120" w:line="240" w:lineRule="auto"/>
+        <w:ind w:firstLine="720" w:firstLineChars="0"/>
         <w:jc w:val="both"/>
         <w:rPr>
           <w:rFonts w:ascii="Times New Roman" w:hAnsi="Times New Roman" w:cs="Times New Roman"/>
@@ -3918,18 +4744,6 @@
         <w:spacing w:after="120" w:line="240" w:lineRule="auto"/>
         <w:jc w:val="both"/>
         <w:rPr>
-          <w:rFonts w:ascii="Times New Roman" w:hAnsi="Times New Roman" w:cs="Times New Roman"/>
-          <w:b/>
-          <w:sz w:val="26"/>
-          <w:szCs w:val="26"/>
-        </w:rPr>
-      </w:pPr>
-    </w:p>
-    <w:p>
-      <w:pPr>
-        <w:spacing w:after="120" w:line="240" w:lineRule="auto"/>
-        <w:jc w:val="both"/>
-        <w:rPr>
           <w:rFonts w:hint="default" w:ascii="Times New Roman" w:hAnsi="Times New Roman" w:cs="Times New Roman"/>
           <w:b/>
           <w:sz w:val="26"/>
@@ -3947,9 +4761,9 @@
         </w:rPr>
         <w:drawing>
           <wp:inline distT="0" distB="0" distL="114300" distR="114300">
-            <wp:extent cx="6563360" cy="3463290"/>
-            <wp:effectExtent l="0" t="0" r="5080" b="11430"/>
-            <wp:docPr id="2" name="Picture 2" descr="Untitled Diagram.drawio"/>
+            <wp:extent cx="6503670" cy="3302000"/>
+            <wp:effectExtent l="0" t="0" r="3810" b="5080"/>
+            <wp:docPr id="2" name="Picture 2" descr="Ảnh"/>
             <wp:cNvGraphicFramePr>
               <a:graphicFrameLocks xmlns:a="http://schemas.openxmlformats.org/drawingml/2006/main" noChangeAspect="1"/>
             </wp:cNvGraphicFramePr>
@@ -3957,13 +4771,13 @@
               <a:graphicData uri="http://schemas.openxmlformats.org/drawingml/2006/picture">
                 <pic:pic xmlns:pic="http://schemas.openxmlformats.org/drawingml/2006/picture">
                   <pic:nvPicPr>
-                    <pic:cNvPr id="2" name="Picture 2" descr="Untitled Diagram.drawio"/>
+                    <pic:cNvPr id="2" name="Picture 2" descr="Ảnh"/>
                     <pic:cNvPicPr>
                       <a:picLocks noChangeAspect="1"/>
                     </pic:cNvPicPr>
                   </pic:nvPicPr>
                   <pic:blipFill>
-                    <a:blip r:embed="rId12"/>
+                    <a:blip r:embed="rId13"/>
                     <a:stretch>
                       <a:fillRect/>
                     </a:stretch>
@@ -3971,7 +4785,7 @@
                   <pic:spPr>
                     <a:xfrm>
                       <a:off x="0" y="0"/>
-                      <a:ext cx="6563360" cy="3463290"/>
+                      <a:ext cx="6503670" cy="3302000"/>
                     </a:xfrm>
                     <a:prstGeom prst="rect">
                       <a:avLst/>
@@ -3988,7 +4802,7 @@
       <w:pPr>
         <w:pStyle w:val="9"/>
         <w:spacing w:after="120" w:line="240" w:lineRule="auto"/>
-        <w:ind w:left="284"/>
+        <w:ind w:left="0" w:leftChars="0" w:firstLine="0" w:firstLineChars="0"/>
         <w:jc w:val="both"/>
         <w:rPr>
           <w:rFonts w:ascii="Times New Roman" w:hAnsi="Times New Roman" w:cs="Times New Roman"/>
@@ -4002,7 +4816,7 @@
       <w:pPr>
         <w:pStyle w:val="9"/>
         <w:spacing w:after="120" w:line="240" w:lineRule="auto"/>
-        <w:ind w:left="284"/>
+        <w:ind w:left="0" w:leftChars="0" w:firstLine="0" w:firstLineChars="0"/>
         <w:jc w:val="both"/>
         <w:rPr>
           <w:rFonts w:ascii="Times New Roman" w:hAnsi="Times New Roman" w:cs="Times New Roman"/>
@@ -4016,7 +4830,7 @@
       <w:pPr>
         <w:pStyle w:val="9"/>
         <w:spacing w:after="120" w:line="240" w:lineRule="auto"/>
-        <w:ind w:left="284"/>
+        <w:ind w:left="0" w:leftChars="0" w:firstLine="0" w:firstLineChars="0"/>
         <w:jc w:val="both"/>
         <w:rPr>
           <w:rFonts w:ascii="Times New Roman" w:hAnsi="Times New Roman" w:cs="Times New Roman"/>
@@ -4030,7 +4844,35 @@
       <w:pPr>
         <w:pStyle w:val="9"/>
         <w:spacing w:after="120" w:line="240" w:lineRule="auto"/>
-        <w:ind w:left="284"/>
+        <w:ind w:left="0" w:leftChars="0" w:firstLine="0" w:firstLineChars="0"/>
+        <w:jc w:val="both"/>
+        <w:rPr>
+          <w:rFonts w:ascii="Times New Roman" w:hAnsi="Times New Roman" w:cs="Times New Roman"/>
+          <w:b/>
+          <w:sz w:val="26"/>
+          <w:szCs w:val="26"/>
+        </w:rPr>
+      </w:pPr>
+    </w:p>
+    <w:p>
+      <w:pPr>
+        <w:pStyle w:val="9"/>
+        <w:spacing w:after="120" w:line="240" w:lineRule="auto"/>
+        <w:ind w:left="0" w:leftChars="0" w:firstLine="0" w:firstLineChars="0"/>
+        <w:jc w:val="both"/>
+        <w:rPr>
+          <w:rFonts w:ascii="Times New Roman" w:hAnsi="Times New Roman" w:cs="Times New Roman"/>
+          <w:b/>
+          <w:sz w:val="26"/>
+          <w:szCs w:val="26"/>
+        </w:rPr>
+      </w:pPr>
+    </w:p>
+    <w:p>
+      <w:pPr>
+        <w:pStyle w:val="9"/>
+        <w:spacing w:after="120" w:line="240" w:lineRule="auto"/>
+        <w:ind w:left="0" w:leftChars="0" w:firstLine="0" w:firstLineChars="0"/>
         <w:jc w:val="both"/>
         <w:rPr>
           <w:rFonts w:ascii="Times New Roman" w:hAnsi="Times New Roman" w:cs="Times New Roman"/>
@@ -4097,157 +4939,259 @@
     <w:p>
       <w:pPr>
         <w:pStyle w:val="9"/>
-        <w:numPr>
-          <w:ilvl w:val="0"/>
-          <w:numId w:val="5"/>
-        </w:numPr>
-        <w:spacing w:after="120" w:line="240" w:lineRule="auto"/>
-        <w:jc w:val="both"/>
-        <w:rPr>
-          <w:rFonts w:ascii="Times New Roman" w:hAnsi="Times New Roman" w:cs="Times New Roman"/>
-          <w:b/>
-          <w:sz w:val="26"/>
-          <w:szCs w:val="26"/>
-        </w:rPr>
-      </w:pPr>
-      <w:r>
-        <w:rPr>
-          <w:rFonts w:ascii="Times New Roman" w:hAnsi="Times New Roman" w:cs="Times New Roman"/>
-          <w:b/>
-          <w:sz w:val="26"/>
-          <w:szCs w:val="26"/>
-        </w:rPr>
-        <w:t>Đặt vé tàu</w:t>
+        <w:spacing w:after="120" w:line="240" w:lineRule="auto"/>
+        <w:ind w:left="284"/>
+        <w:jc w:val="both"/>
+        <w:rPr>
+          <w:rFonts w:hint="default" w:ascii="Times New Roman" w:hAnsi="Times New Roman" w:cs="Times New Roman"/>
+          <w:b w:val="0"/>
+          <w:bCs/>
+          <w:i/>
+          <w:iCs/>
+          <w:color w:val="000000" w:themeColor="text1"/>
+          <w:sz w:val="26"/>
+          <w:szCs w:val="26"/>
+          <w:lang w:val="vi-VN"/>
+          <w14:textFill>
+            <w14:solidFill>
+              <w14:schemeClr w14:val="tx1"/>
+            </w14:solidFill>
+          </w14:textFill>
+        </w:rPr>
+      </w:pPr>
+      <w:r>
+        <w:rPr>
+          <w:rFonts w:hint="default" w:ascii="Times New Roman" w:hAnsi="Times New Roman" w:cs="Times New Roman"/>
+          <w:b w:val="0"/>
+          <w:bCs/>
+          <w:i/>
+          <w:iCs/>
+          <w:color w:val="000000" w:themeColor="text1"/>
+          <w:sz w:val="26"/>
+          <w:szCs w:val="26"/>
+          <w:lang w:val="vi-VN"/>
+          <w14:textFill>
+            <w14:solidFill>
+              <w14:schemeClr w14:val="tx1"/>
+            </w14:solidFill>
+          </w14:textFill>
+        </w:rPr>
+        <w:t>* Quản lý thông tin hành khách (thêm, xóa, sửa, tìm kiếm).</w:t>
       </w:r>
     </w:p>
     <w:p>
       <w:pPr>
         <w:pStyle w:val="9"/>
-        <w:numPr>
-          <w:ilvl w:val="0"/>
-          <w:numId w:val="5"/>
-        </w:numPr>
-        <w:spacing w:after="120" w:line="240" w:lineRule="auto"/>
-        <w:jc w:val="both"/>
-        <w:rPr>
-          <w:rFonts w:ascii="Times New Roman" w:hAnsi="Times New Roman" w:cs="Times New Roman"/>
-          <w:b/>
-          <w:sz w:val="26"/>
-          <w:szCs w:val="26"/>
-        </w:rPr>
-      </w:pPr>
-      <w:r>
-        <w:rPr>
-          <w:rFonts w:ascii="Times New Roman" w:hAnsi="Times New Roman" w:cs="Times New Roman"/>
-          <w:b/>
-          <w:sz w:val="26"/>
-          <w:szCs w:val="26"/>
-        </w:rPr>
-        <w:t>Khách hàng</w:t>
+        <w:spacing w:after="120" w:line="240" w:lineRule="auto"/>
+        <w:ind w:left="284"/>
+        <w:jc w:val="both"/>
+        <w:rPr>
+          <w:rFonts w:hint="default" w:ascii="Times New Roman" w:hAnsi="Times New Roman" w:cs="Times New Roman"/>
+          <w:b w:val="0"/>
+          <w:bCs/>
+          <w:i/>
+          <w:iCs/>
+          <w:color w:val="000000" w:themeColor="text1"/>
+          <w:sz w:val="26"/>
+          <w:szCs w:val="26"/>
+          <w:lang w:val="vi-VN"/>
+          <w14:textFill>
+            <w14:solidFill>
+              <w14:schemeClr w14:val="tx1"/>
+            </w14:solidFill>
+          </w14:textFill>
+        </w:rPr>
+      </w:pPr>
+      <w:r>
+        <w:rPr>
+          <w:rFonts w:hint="default" w:ascii="Times New Roman" w:hAnsi="Times New Roman" w:cs="Times New Roman"/>
+          <w:b w:val="0"/>
+          <w:bCs/>
+          <w:i/>
+          <w:iCs/>
+          <w:color w:val="000000" w:themeColor="text1"/>
+          <w:sz w:val="26"/>
+          <w:szCs w:val="26"/>
+          <w:lang w:val="vi-VN"/>
+          <w14:textFill>
+            <w14:solidFill>
+              <w14:schemeClr w14:val="tx1"/>
+            </w14:solidFill>
+          </w14:textFill>
+        </w:rPr>
+        <w:t>* Quản lý thông tin nhân viên (thêm, xóa, sửa, tìm kiếm).</w:t>
       </w:r>
     </w:p>
     <w:p>
       <w:pPr>
         <w:pStyle w:val="9"/>
-        <w:numPr>
-          <w:ilvl w:val="0"/>
-          <w:numId w:val="5"/>
-        </w:numPr>
-        <w:spacing w:after="120" w:line="240" w:lineRule="auto"/>
-        <w:jc w:val="both"/>
-        <w:rPr>
-          <w:rFonts w:ascii="Times New Roman" w:hAnsi="Times New Roman" w:cs="Times New Roman"/>
-          <w:b/>
-          <w:sz w:val="26"/>
-          <w:szCs w:val="26"/>
-        </w:rPr>
-      </w:pPr>
-      <w:r>
-        <w:rPr>
-          <w:rFonts w:ascii="Times New Roman" w:hAnsi="Times New Roman" w:cs="Times New Roman"/>
-          <w:b/>
-          <w:sz w:val="26"/>
-          <w:szCs w:val="26"/>
-        </w:rPr>
-        <w:t>Nhân viên</w:t>
+        <w:spacing w:after="120" w:line="240" w:lineRule="auto"/>
+        <w:ind w:left="284"/>
+        <w:jc w:val="both"/>
+        <w:rPr>
+          <w:rFonts w:hint="default" w:ascii="Times New Roman" w:hAnsi="Times New Roman" w:cs="Times New Roman"/>
+          <w:b w:val="0"/>
+          <w:bCs/>
+          <w:i/>
+          <w:iCs/>
+          <w:color w:val="000000" w:themeColor="text1"/>
+          <w:sz w:val="26"/>
+          <w:szCs w:val="26"/>
+          <w:lang w:val="vi-VN"/>
+          <w14:textFill>
+            <w14:solidFill>
+              <w14:schemeClr w14:val="tx1"/>
+            </w14:solidFill>
+          </w14:textFill>
+        </w:rPr>
+      </w:pPr>
+      <w:r>
+        <w:rPr>
+          <w:rFonts w:hint="default" w:ascii="Times New Roman" w:hAnsi="Times New Roman" w:cs="Times New Roman"/>
+          <w:b w:val="0"/>
+          <w:bCs/>
+          <w:i/>
+          <w:iCs/>
+          <w:color w:val="000000" w:themeColor="text1"/>
+          <w:sz w:val="26"/>
+          <w:szCs w:val="26"/>
+          <w:lang w:val="vi-VN"/>
+          <w14:textFill>
+            <w14:solidFill>
+              <w14:schemeClr w14:val="tx1"/>
+            </w14:solidFill>
+          </w14:textFill>
+        </w:rPr>
+        <w:t>* Quản lý việc đặt-trả vé (thêm, xóa, sửa, tìm kiếm).</w:t>
       </w:r>
     </w:p>
     <w:p>
       <w:pPr>
         <w:pStyle w:val="9"/>
-        <w:numPr>
-          <w:ilvl w:val="0"/>
-          <w:numId w:val="5"/>
-        </w:numPr>
-        <w:spacing w:after="120" w:line="240" w:lineRule="auto"/>
-        <w:jc w:val="both"/>
-        <w:rPr>
-          <w:rFonts w:ascii="Times New Roman" w:hAnsi="Times New Roman" w:cs="Times New Roman"/>
-          <w:b/>
-          <w:sz w:val="26"/>
-          <w:szCs w:val="26"/>
-        </w:rPr>
-      </w:pPr>
-      <w:r>
-        <w:rPr>
-          <w:rFonts w:ascii="Times New Roman" w:hAnsi="Times New Roman" w:cs="Times New Roman"/>
-          <w:b/>
-          <w:sz w:val="26"/>
-          <w:szCs w:val="26"/>
-        </w:rPr>
-        <w:t>Tuyến</w:t>
+        <w:spacing w:after="120" w:line="240" w:lineRule="auto"/>
+        <w:ind w:left="284"/>
+        <w:jc w:val="both"/>
+        <w:rPr>
+          <w:rFonts w:hint="default" w:ascii="Times New Roman" w:hAnsi="Times New Roman" w:cs="Times New Roman"/>
+          <w:b w:val="0"/>
+          <w:bCs/>
+          <w:i/>
+          <w:iCs/>
+          <w:color w:val="000000" w:themeColor="text1"/>
+          <w:sz w:val="26"/>
+          <w:szCs w:val="26"/>
+          <w:lang w:val="vi-VN"/>
+          <w14:textFill>
+            <w14:solidFill>
+              <w14:schemeClr w14:val="tx1"/>
+            </w14:solidFill>
+          </w14:textFill>
+        </w:rPr>
+      </w:pPr>
+      <w:r>
+        <w:rPr>
+          <w:rFonts w:hint="default" w:ascii="Times New Roman" w:hAnsi="Times New Roman" w:cs="Times New Roman"/>
+          <w:b w:val="0"/>
+          <w:bCs/>
+          <w:i/>
+          <w:iCs/>
+          <w:color w:val="000000" w:themeColor="text1"/>
+          <w:sz w:val="26"/>
+          <w:szCs w:val="26"/>
+          <w:lang w:val="vi-VN"/>
+          <w14:textFill>
+            <w14:solidFill>
+              <w14:schemeClr w14:val="tx1"/>
+            </w14:solidFill>
+          </w14:textFill>
+        </w:rPr>
+        <w:t>* Quản lý thống kê (thêm, xóa, sửa, tìm kiếm, sắp xếp).</w:t>
       </w:r>
     </w:p>
     <w:p>
       <w:pPr>
         <w:pStyle w:val="9"/>
-        <w:numPr>
-          <w:ilvl w:val="0"/>
-          <w:numId w:val="5"/>
-        </w:numPr>
-        <w:spacing w:after="120" w:line="240" w:lineRule="auto"/>
-        <w:jc w:val="both"/>
-        <w:rPr>
-          <w:rFonts w:ascii="Times New Roman" w:hAnsi="Times New Roman" w:cs="Times New Roman"/>
-          <w:b/>
-          <w:sz w:val="26"/>
-          <w:szCs w:val="26"/>
-        </w:rPr>
-      </w:pPr>
-      <w:r>
-        <w:rPr>
-          <w:rFonts w:ascii="Times New Roman" w:hAnsi="Times New Roman" w:cs="Times New Roman"/>
-          <w:b/>
-          <w:sz w:val="26"/>
-          <w:szCs w:val="26"/>
-        </w:rPr>
-        <w:t>Hóa đơn</w:t>
+        <w:spacing w:after="120" w:line="240" w:lineRule="auto"/>
+        <w:ind w:left="284"/>
+        <w:jc w:val="both"/>
+        <w:rPr>
+          <w:rFonts w:hint="default" w:ascii="Times New Roman" w:hAnsi="Times New Roman" w:cs="Times New Roman"/>
+          <w:b w:val="0"/>
+          <w:bCs/>
+          <w:i/>
+          <w:iCs/>
+          <w:color w:val="000000" w:themeColor="text1"/>
+          <w:sz w:val="26"/>
+          <w:szCs w:val="26"/>
+          <w:lang w:val="vi-VN"/>
+          <w14:textFill>
+            <w14:solidFill>
+              <w14:schemeClr w14:val="tx1"/>
+            </w14:solidFill>
+          </w14:textFill>
+        </w:rPr>
+      </w:pPr>
+      <w:r>
+        <w:rPr>
+          <w:rFonts w:hint="default" w:ascii="Times New Roman" w:hAnsi="Times New Roman" w:cs="Times New Roman"/>
+          <w:b w:val="0"/>
+          <w:bCs/>
+          <w:i/>
+          <w:iCs/>
+          <w:color w:val="000000" w:themeColor="text1"/>
+          <w:sz w:val="26"/>
+          <w:szCs w:val="26"/>
+          <w:lang w:val="vi-VN"/>
+          <w14:textFill>
+            <w14:solidFill>
+              <w14:schemeClr w14:val="tx1"/>
+            </w14:solidFill>
+          </w14:textFill>
+        </w:rPr>
+        <w:t>* Quản lý khuyến mãi.</w:t>
       </w:r>
     </w:p>
     <w:p>
       <w:pPr>
         <w:pStyle w:val="9"/>
-        <w:numPr>
-          <w:ilvl w:val="0"/>
-          <w:numId w:val="5"/>
-        </w:numPr>
-        <w:spacing w:after="120" w:line="240" w:lineRule="auto"/>
-        <w:jc w:val="both"/>
-        <w:rPr>
-          <w:rFonts w:ascii="Times New Roman" w:hAnsi="Times New Roman" w:cs="Times New Roman"/>
-          <w:b/>
-          <w:sz w:val="26"/>
-          <w:szCs w:val="26"/>
-        </w:rPr>
-      </w:pPr>
-      <w:r>
-        <w:rPr>
-          <w:rFonts w:ascii="Times New Roman" w:hAnsi="Times New Roman" w:cs="Times New Roman"/>
-          <w:b/>
-          <w:sz w:val="26"/>
-          <w:szCs w:val="26"/>
-        </w:rPr>
-        <w:t>Thống kê</w:t>
+        <w:spacing w:after="120" w:line="240" w:lineRule="auto"/>
+        <w:ind w:left="284"/>
+        <w:jc w:val="both"/>
+        <w:rPr>
+          <w:rFonts w:hint="default" w:ascii="Times New Roman" w:hAnsi="Times New Roman" w:cs="Times New Roman"/>
+          <w:b w:val="0"/>
+          <w:bCs/>
+          <w:i/>
+          <w:iCs/>
+          <w:color w:val="000000" w:themeColor="text1"/>
+          <w:sz w:val="26"/>
+          <w:szCs w:val="26"/>
+          <w:lang w:val="vi-VN"/>
+          <w14:textFill>
+            <w14:solidFill>
+              <w14:schemeClr w14:val="tx1"/>
+            </w14:solidFill>
+          </w14:textFill>
+        </w:rPr>
+      </w:pPr>
+      <w:r>
+        <w:rPr>
+          <w:rFonts w:hint="default" w:ascii="Times New Roman" w:hAnsi="Times New Roman" w:cs="Times New Roman"/>
+          <w:b w:val="0"/>
+          <w:bCs/>
+          <w:i/>
+          <w:iCs/>
+          <w:color w:val="000000" w:themeColor="text1"/>
+          <w:sz w:val="26"/>
+          <w:szCs w:val="26"/>
+          <w:lang w:val="vi-VN"/>
+          <w14:textFill>
+            <w14:solidFill>
+              <w14:schemeClr w14:val="tx1"/>
+            </w14:solidFill>
+          </w14:textFill>
+        </w:rPr>
+        <w:t>* Quản lý lịch trình.</w:t>
       </w:r>
     </w:p>
     <w:p>
@@ -4257,16 +5201,23 @@
         <w:ind w:left="284"/>
         <w:jc w:val="both"/>
         <w:rPr>
-          <w:rFonts w:ascii="Times New Roman" w:hAnsi="Times New Roman" w:cs="Times New Roman"/>
+          <w:rFonts w:hint="default" w:ascii="Times New Roman" w:hAnsi="Times New Roman" w:cs="Times New Roman"/>
           <w:b/>
           <w:i/>
           <w:iCs/>
           <w:color w:val="FF0000"/>
           <w:sz w:val="26"/>
           <w:szCs w:val="26"/>
-        </w:rPr>
-      </w:pPr>
-      <w:r>
+          <w:lang w:val="vi-VN"/>
+        </w:rPr>
+      </w:pPr>
+    </w:p>
+    <w:p>
+      <w:pPr>
+        <w:pStyle w:val="9"/>
+        <w:spacing w:after="120" w:line="240" w:lineRule="auto"/>
+        <w:ind w:left="284"/>
+        <w:jc w:val="both"/>
         <w:rPr>
           <w:rFonts w:ascii="Times New Roman" w:hAnsi="Times New Roman" w:cs="Times New Roman"/>
           <w:b/>
@@ -4276,6 +5227,17 @@
           <w:sz w:val="26"/>
           <w:szCs w:val="26"/>
         </w:rPr>
+      </w:pPr>
+      <w:r>
+        <w:rPr>
+          <w:rFonts w:ascii="Times New Roman" w:hAnsi="Times New Roman" w:cs="Times New Roman"/>
+          <w:b/>
+          <w:i/>
+          <w:iCs/>
+          <w:color w:val="FF0000"/>
+          <w:sz w:val="26"/>
+          <w:szCs w:val="26"/>
+        </w:rPr>
         <w:t>Link nhật ký</w:t>
       </w:r>
     </w:p>
@@ -4289,6 +5251,8 @@
           <w:szCs w:val="26"/>
         </w:rPr>
       </w:pPr>
+      <w:bookmarkStart w:id="0" w:name="_GoBack"/>
+      <w:bookmarkEnd w:id="0"/>
     </w:p>
     <w:p>
       <w:pPr>
@@ -4594,119 +5558,6 @@
 <file path=word/numbering.xml><?xml version="1.0" encoding="utf-8"?>
 <w:numbering xmlns:wpc="http://schemas.microsoft.com/office/word/2010/wordprocessingCanvas" xmlns:mc="http://schemas.openxmlformats.org/markup-compatibility/2006" xmlns:o="urn:schemas-microsoft-com:office:office" xmlns:r="http://schemas.openxmlformats.org/officeDocument/2006/relationships" xmlns:m="http://schemas.openxmlformats.org/officeDocument/2006/math" xmlns:v="urn:schemas-microsoft-com:vml" xmlns:wp14="http://schemas.microsoft.com/office/word/2010/wordprocessingDrawing" xmlns:wp="http://schemas.openxmlformats.org/drawingml/2006/wordprocessingDrawing" xmlns:w10="urn:schemas-microsoft-com:office:word" xmlns:w="http://schemas.openxmlformats.org/wordprocessingml/2006/main" xmlns:w14="http://schemas.microsoft.com/office/word/2010/wordml" xmlns:wpg="http://schemas.microsoft.com/office/word/2010/wordprocessingGroup" xmlns:wpi="http://schemas.microsoft.com/office/word/2010/wordprocessingInk" xmlns:wne="http://schemas.microsoft.com/office/word/2006/wordml" xmlns:wps="http://schemas.microsoft.com/office/word/2010/wordprocessingShape" xmlns:wpsCustomData="http://www.wps.cn/officeDocument/2013/wpsCustomData" mc:Ignorable="w14 wp14">
   <w:abstractNum w:abstractNumId="0">
-    <w:nsid w:val="1DA32567"/>
-    <w:multiLevelType w:val="multilevel"/>
-    <w:tmpl w:val="1DA32567"/>
-    <w:lvl w:ilvl="0" w:tentative="0">
-      <w:start w:val="1"/>
-      <w:numFmt w:val="bullet"/>
-      <w:lvlText w:val=""/>
-      <w:lvlJc w:val="left"/>
-      <w:pPr>
-        <w:ind w:left="1800" w:hanging="360"/>
-      </w:pPr>
-      <w:rPr>
-        <w:rFonts w:hint="default" w:ascii="Symbol" w:hAnsi="Symbol"/>
-      </w:rPr>
-    </w:lvl>
-    <w:lvl w:ilvl="1" w:tentative="0">
-      <w:start w:val="1"/>
-      <w:numFmt w:val="bullet"/>
-      <w:lvlText w:val="o"/>
-      <w:lvlJc w:val="left"/>
-      <w:pPr>
-        <w:ind w:left="2520" w:hanging="360"/>
-      </w:pPr>
-      <w:rPr>
-        <w:rFonts w:hint="default" w:ascii="Courier New" w:hAnsi="Courier New" w:cs="Courier New"/>
-      </w:rPr>
-    </w:lvl>
-    <w:lvl w:ilvl="2" w:tentative="0">
-      <w:start w:val="1"/>
-      <w:numFmt w:val="bullet"/>
-      <w:lvlText w:val=""/>
-      <w:lvlJc w:val="left"/>
-      <w:pPr>
-        <w:ind w:left="3240" w:hanging="360"/>
-      </w:pPr>
-      <w:rPr>
-        <w:rFonts w:hint="default" w:ascii="Wingdings" w:hAnsi="Wingdings"/>
-      </w:rPr>
-    </w:lvl>
-    <w:lvl w:ilvl="3" w:tentative="0">
-      <w:start w:val="1"/>
-      <w:numFmt w:val="bullet"/>
-      <w:lvlText w:val=""/>
-      <w:lvlJc w:val="left"/>
-      <w:pPr>
-        <w:ind w:left="3960" w:hanging="360"/>
-      </w:pPr>
-      <w:rPr>
-        <w:rFonts w:hint="default" w:ascii="Symbol" w:hAnsi="Symbol"/>
-      </w:rPr>
-    </w:lvl>
-    <w:lvl w:ilvl="4" w:tentative="0">
-      <w:start w:val="1"/>
-      <w:numFmt w:val="bullet"/>
-      <w:lvlText w:val="o"/>
-      <w:lvlJc w:val="left"/>
-      <w:pPr>
-        <w:ind w:left="4680" w:hanging="360"/>
-      </w:pPr>
-      <w:rPr>
-        <w:rFonts w:hint="default" w:ascii="Courier New" w:hAnsi="Courier New" w:cs="Courier New"/>
-      </w:rPr>
-    </w:lvl>
-    <w:lvl w:ilvl="5" w:tentative="0">
-      <w:start w:val="1"/>
-      <w:numFmt w:val="bullet"/>
-      <w:lvlText w:val=""/>
-      <w:lvlJc w:val="left"/>
-      <w:pPr>
-        <w:ind w:left="5400" w:hanging="360"/>
-      </w:pPr>
-      <w:rPr>
-        <w:rFonts w:hint="default" w:ascii="Wingdings" w:hAnsi="Wingdings"/>
-      </w:rPr>
-    </w:lvl>
-    <w:lvl w:ilvl="6" w:tentative="0">
-      <w:start w:val="1"/>
-      <w:numFmt w:val="bullet"/>
-      <w:lvlText w:val=""/>
-      <w:lvlJc w:val="left"/>
-      <w:pPr>
-        <w:ind w:left="6120" w:hanging="360"/>
-      </w:pPr>
-      <w:rPr>
-        <w:rFonts w:hint="default" w:ascii="Symbol" w:hAnsi="Symbol"/>
-      </w:rPr>
-    </w:lvl>
-    <w:lvl w:ilvl="7" w:tentative="0">
-      <w:start w:val="1"/>
-      <w:numFmt w:val="bullet"/>
-      <w:lvlText w:val="o"/>
-      <w:lvlJc w:val="left"/>
-      <w:pPr>
-        <w:ind w:left="6840" w:hanging="360"/>
-      </w:pPr>
-      <w:rPr>
-        <w:rFonts w:hint="default" w:ascii="Courier New" w:hAnsi="Courier New" w:cs="Courier New"/>
-      </w:rPr>
-    </w:lvl>
-    <w:lvl w:ilvl="8" w:tentative="0">
-      <w:start w:val="1"/>
-      <w:numFmt w:val="bullet"/>
-      <w:lvlText w:val=""/>
-      <w:lvlJc w:val="left"/>
-      <w:pPr>
-        <w:ind w:left="7560" w:hanging="360"/>
-      </w:pPr>
-      <w:rPr>
-        <w:rFonts w:hint="default" w:ascii="Wingdings" w:hAnsi="Wingdings"/>
-      </w:rPr>
-    </w:lvl>
-  </w:abstractNum>
-  <w:abstractNum w:abstractNumId="1">
     <w:nsid w:val="53FD5395"/>
     <w:multiLevelType w:val="multilevel"/>
     <w:tmpl w:val="53FD5395"/>
@@ -4795,7 +5646,7 @@
       </w:pPr>
     </w:lvl>
   </w:abstractNum>
-  <w:abstractNum w:abstractNumId="2">
+  <w:abstractNum w:abstractNumId="1">
     <w:nsid w:val="664646E2"/>
     <w:multiLevelType w:val="multilevel"/>
     <w:tmpl w:val="664646E2"/>
@@ -4882,6 +5733,23 @@
       <w:pPr>
         <w:ind w:left="6480" w:hanging="180"/>
       </w:pPr>
+    </w:lvl>
+  </w:abstractNum>
+  <w:abstractNum w:abstractNumId="2">
+    <w:nsid w:val="67969FBF"/>
+    <w:multiLevelType w:val="singleLevel"/>
+    <w:tmpl w:val="67969FBF"/>
+    <w:lvl w:ilvl="0" w:tentative="0">
+      <w:start w:val="1"/>
+      <w:numFmt w:val="lowerLetter"/>
+      <w:suff w:val="space"/>
+      <w:lvlText w:val="%1."/>
+      <w:lvlJc w:val="left"/>
+      <w:rPr>
+        <w:rFonts w:hint="default"/>
+        <w:b w:val="0"/>
+        <w:bCs w:val="0"/>
+      </w:rPr>
     </w:lvl>
   </w:abstractNum>
   <w:abstractNum w:abstractNumId="3">
@@ -4973,133 +5841,17 @@
       </w:pPr>
     </w:lvl>
   </w:abstractNum>
-  <w:abstractNum w:abstractNumId="4">
-    <w:nsid w:val="7ECC3445"/>
-    <w:multiLevelType w:val="multilevel"/>
-    <w:tmpl w:val="7ECC3445"/>
-    <w:lvl w:ilvl="0" w:tentative="0">
-      <w:start w:val="1"/>
-      <w:numFmt w:val="bullet"/>
-      <w:lvlText w:val=""/>
-      <w:lvlJc w:val="left"/>
-      <w:pPr>
-        <w:ind w:left="720" w:hanging="360"/>
-      </w:pPr>
-      <w:rPr>
-        <w:rFonts w:hint="default" w:ascii="Symbol" w:hAnsi="Symbol"/>
-      </w:rPr>
-    </w:lvl>
-    <w:lvl w:ilvl="1" w:tentative="0">
-      <w:start w:val="1"/>
-      <w:numFmt w:val="bullet"/>
-      <w:lvlText w:val="o"/>
-      <w:lvlJc w:val="left"/>
-      <w:pPr>
-        <w:ind w:left="1440" w:hanging="360"/>
-      </w:pPr>
-      <w:rPr>
-        <w:rFonts w:hint="default" w:ascii="Courier New" w:hAnsi="Courier New" w:cs="Courier New"/>
-      </w:rPr>
-    </w:lvl>
-    <w:lvl w:ilvl="2" w:tentative="0">
-      <w:start w:val="1"/>
-      <w:numFmt w:val="bullet"/>
-      <w:lvlText w:val=""/>
-      <w:lvlJc w:val="left"/>
-      <w:pPr>
-        <w:ind w:left="2160" w:hanging="360"/>
-      </w:pPr>
-      <w:rPr>
-        <w:rFonts w:hint="default" w:ascii="Wingdings" w:hAnsi="Wingdings"/>
-      </w:rPr>
-    </w:lvl>
-    <w:lvl w:ilvl="3" w:tentative="0">
-      <w:start w:val="1"/>
-      <w:numFmt w:val="bullet"/>
-      <w:lvlText w:val=""/>
-      <w:lvlJc w:val="left"/>
-      <w:pPr>
-        <w:ind w:left="2880" w:hanging="360"/>
-      </w:pPr>
-      <w:rPr>
-        <w:rFonts w:hint="default" w:ascii="Symbol" w:hAnsi="Symbol"/>
-      </w:rPr>
-    </w:lvl>
-    <w:lvl w:ilvl="4" w:tentative="0">
-      <w:start w:val="1"/>
-      <w:numFmt w:val="bullet"/>
-      <w:lvlText w:val="o"/>
-      <w:lvlJc w:val="left"/>
-      <w:pPr>
-        <w:ind w:left="3600" w:hanging="360"/>
-      </w:pPr>
-      <w:rPr>
-        <w:rFonts w:hint="default" w:ascii="Courier New" w:hAnsi="Courier New" w:cs="Courier New"/>
-      </w:rPr>
-    </w:lvl>
-    <w:lvl w:ilvl="5" w:tentative="0">
-      <w:start w:val="1"/>
-      <w:numFmt w:val="bullet"/>
-      <w:lvlText w:val=""/>
-      <w:lvlJc w:val="left"/>
-      <w:pPr>
-        <w:ind w:left="4320" w:hanging="360"/>
-      </w:pPr>
-      <w:rPr>
-        <w:rFonts w:hint="default" w:ascii="Wingdings" w:hAnsi="Wingdings"/>
-      </w:rPr>
-    </w:lvl>
-    <w:lvl w:ilvl="6" w:tentative="0">
-      <w:start w:val="1"/>
-      <w:numFmt w:val="bullet"/>
-      <w:lvlText w:val=""/>
-      <w:lvlJc w:val="left"/>
-      <w:pPr>
-        <w:ind w:left="5040" w:hanging="360"/>
-      </w:pPr>
-      <w:rPr>
-        <w:rFonts w:hint="default" w:ascii="Symbol" w:hAnsi="Symbol"/>
-      </w:rPr>
-    </w:lvl>
-    <w:lvl w:ilvl="7" w:tentative="0">
-      <w:start w:val="1"/>
-      <w:numFmt w:val="bullet"/>
-      <w:lvlText w:val="o"/>
-      <w:lvlJc w:val="left"/>
-      <w:pPr>
-        <w:ind w:left="5760" w:hanging="360"/>
-      </w:pPr>
-      <w:rPr>
-        <w:rFonts w:hint="default" w:ascii="Courier New" w:hAnsi="Courier New" w:cs="Courier New"/>
-      </w:rPr>
-    </w:lvl>
-    <w:lvl w:ilvl="8" w:tentative="0">
-      <w:start w:val="1"/>
-      <w:numFmt w:val="bullet"/>
-      <w:lvlText w:val=""/>
-      <w:lvlJc w:val="left"/>
-      <w:pPr>
-        <w:ind w:left="6480" w:hanging="360"/>
-      </w:pPr>
-      <w:rPr>
-        <w:rFonts w:hint="default" w:ascii="Wingdings" w:hAnsi="Wingdings"/>
-      </w:rPr>
-    </w:lvl>
-  </w:abstractNum>
   <w:num w:numId="1">
     <w:abstractNumId w:val="3"/>
   </w:num>
   <w:num w:numId="2">
-    <w:abstractNumId w:val="2"/>
+    <w:abstractNumId w:val="1"/>
   </w:num>
   <w:num w:numId="3">
-    <w:abstractNumId w:val="1"/>
+    <w:abstractNumId w:val="0"/>
   </w:num>
   <w:num w:numId="4">
-    <w:abstractNumId w:val="0"/>
-  </w:num>
-  <w:num w:numId="5">
-    <w:abstractNumId w:val="4"/>
+    <w:abstractNumId w:val="2"/>
   </w:num>
 </w:numbering>
 </file>

</xml_diff>